<commit_message>
Re-code MyMux2_1 in FPGA.
</commit_message>
<xml_diff>
--- a/RawApp/RawApp-Note.docx
+++ b/RawApp/RawApp-Note.docx
@@ -59,7 +59,7 @@
           <w:r>
             <w:fldChar w:fldCharType="separate"/>
           </w:r>
-          <w:hyperlink w:anchor="_Toc65595894" w:history="1">
+          <w:hyperlink w:anchor="_Toc67384607" w:history="1">
             <w:r>
               <w:rPr>
                 <w:rStyle w:val="ad"/>
@@ -93,7 +93,7 @@
                 <w:rStyle w:val="ad"/>
                 <w:noProof/>
               </w:rPr>
-              <w:t>一级标题</w:t>
+              <w:t>概述</w:t>
             </w:r>
             <w:r>
               <w:rPr>
@@ -114,7 +114,7 @@
                 <w:noProof/>
                 <w:webHidden/>
               </w:rPr>
-              <w:instrText xml:space="preserve"> PAGEREF _Toc65595894 \h </w:instrText>
+              <w:instrText xml:space="preserve"> PAGEREF _Toc67384607 \h </w:instrText>
             </w:r>
             <w:r>
               <w:rPr>
@@ -134,7 +134,121 @@
                 <w:noProof/>
                 <w:webHidden/>
               </w:rPr>
-              <w:t>5</w:t>
+              <w:t>3</w:t>
+            </w:r>
+            <w:r>
+              <w:rPr>
+                <w:noProof/>
+                <w:webHidden/>
+              </w:rPr>
+              <w:fldChar w:fldCharType="end"/>
+            </w:r>
+          </w:hyperlink>
+        </w:p>
+        <w:p>
+          <w:pPr>
+            <w:pStyle w:val="TOC1"/>
+            <w:tabs>
+              <w:tab w:val="right" w:leader="dot" w:pos="8296"/>
+            </w:tabs>
+            <w:ind w:firstLine="420"/>
+            <w:rPr>
+              <w:rFonts w:asciiTheme="minorHAnsi" w:eastAsiaTheme="minorEastAsia" w:hAnsiTheme="minorHAnsi" w:cstheme="minorBidi"/>
+              <w:noProof/>
+              <w:kern w:val="2"/>
+              <w:szCs w:val="22"/>
+            </w:rPr>
+          </w:pPr>
+          <w:hyperlink w:anchor="_Toc67384608" w:history="1">
+            <w:r>
+              <w:rPr>
+                <w:rStyle w:val="ad"/>
+                <w:noProof/>
+              </w:rPr>
+              <w:t>第</w:t>
+            </w:r>
+            <w:r>
+              <w:rPr>
+                <w:rStyle w:val="ad"/>
+                <w:noProof/>
+              </w:rPr>
+              <w:t>2</w:t>
+            </w:r>
+            <w:r>
+              <w:rPr>
+                <w:rStyle w:val="ad"/>
+                <w:noProof/>
+              </w:rPr>
+              <w:t>章</w:t>
+            </w:r>
+            <w:r>
+              <w:rPr>
+                <w:rStyle w:val="ad"/>
+                <w:noProof/>
+              </w:rPr>
+              <w:t xml:space="preserve"> </w:t>
+            </w:r>
+            <w:r>
+              <w:rPr>
+                <w:rStyle w:val="ad"/>
+                <w:noProof/>
+              </w:rPr>
+              <w:t>基本设置</w:t>
+            </w:r>
+            <w:r>
+              <w:rPr>
+                <w:rStyle w:val="ad"/>
+                <w:noProof/>
+              </w:rPr>
+              <w:t>&amp;</w:t>
+            </w:r>
+            <w:r>
+              <w:rPr>
+                <w:rStyle w:val="ad"/>
+                <w:noProof/>
+              </w:rPr>
+              <w:t>调试方法</w:t>
+            </w:r>
+            <w:r>
+              <w:rPr>
+                <w:noProof/>
+                <w:webHidden/>
+              </w:rPr>
+              <w:tab/>
+            </w:r>
+            <w:r>
+              <w:rPr>
+                <w:noProof/>
+                <w:webHidden/>
+              </w:rPr>
+              <w:fldChar w:fldCharType="begin"/>
+            </w:r>
+            <w:r>
+              <w:rPr>
+                <w:noProof/>
+                <w:webHidden/>
+              </w:rPr>
+              <w:instrText xml:space="preserve"> PAGEREF _Toc67384608 \h </w:instrText>
+            </w:r>
+            <w:r>
+              <w:rPr>
+                <w:noProof/>
+                <w:webHidden/>
+              </w:rPr>
+            </w:r>
+            <w:r>
+              <w:rPr>
+                <w:noProof/>
+                <w:webHidden/>
+              </w:rPr>
+              <w:fldChar w:fldCharType="separate"/>
+            </w:r>
+            <w:r>
+              <w:rPr>
+                <w:noProof/>
+                <w:webHidden/>
+              </w:rPr>
+              <w:t>4</w:t>
             </w:r>
             <w:r>
               <w:rPr>
@@ -159,20 +273,20 @@
               <w:szCs w:val="22"/>
             </w:rPr>
           </w:pPr>
-          <w:hyperlink w:anchor="_Toc65595895" w:history="1">
-            <w:r>
-              <w:rPr>
-                <w:rStyle w:val="ad"/>
-                <w:noProof/>
-              </w:rPr>
-              <w:t xml:space="preserve">1.1. </w:t>
-            </w:r>
-            <w:r>
-              <w:rPr>
-                <w:rStyle w:val="ad"/>
-                <w:noProof/>
-              </w:rPr>
-              <w:t>二级标题</w:t>
+          <w:hyperlink w:anchor="_Toc67384609" w:history="1">
+            <w:r>
+              <w:rPr>
+                <w:rStyle w:val="ad"/>
+                <w:noProof/>
+              </w:rPr>
+              <w:t>2.1. STM32CubeIDE</w:t>
+            </w:r>
+            <w:r>
+              <w:rPr>
+                <w:rStyle w:val="ad"/>
+                <w:noProof/>
+              </w:rPr>
+              <w:t>自动补全</w:t>
             </w:r>
             <w:r>
               <w:rPr>
@@ -193,7 +307,7 @@
                 <w:noProof/>
                 <w:webHidden/>
               </w:rPr>
-              <w:instrText xml:space="preserve"> PAGEREF _Toc65595895 \h </w:instrText>
+              <w:instrText xml:space="preserve"> PAGEREF _Toc67384609 \h </w:instrText>
             </w:r>
             <w:r>
               <w:rPr>
@@ -213,7 +327,3139 @@
                 <w:noProof/>
                 <w:webHidden/>
               </w:rPr>
-              <w:t>5</w:t>
+              <w:t>4</w:t>
+            </w:r>
+            <w:r>
+              <w:rPr>
+                <w:noProof/>
+                <w:webHidden/>
+              </w:rPr>
+              <w:fldChar w:fldCharType="end"/>
+            </w:r>
+          </w:hyperlink>
+        </w:p>
+        <w:p>
+          <w:pPr>
+            <w:pStyle w:val="TOC2"/>
+            <w:tabs>
+              <w:tab w:val="right" w:leader="dot" w:pos="8296"/>
+            </w:tabs>
+            <w:ind w:firstLine="420"/>
+            <w:rPr>
+              <w:rFonts w:asciiTheme="minorHAnsi" w:eastAsiaTheme="minorEastAsia" w:hAnsiTheme="minorHAnsi" w:cstheme="minorBidi"/>
+              <w:noProof/>
+              <w:kern w:val="2"/>
+              <w:szCs w:val="22"/>
+            </w:rPr>
+          </w:pPr>
+          <w:hyperlink w:anchor="_Toc67384610" w:history="1">
+            <w:r>
+              <w:rPr>
+                <w:rStyle w:val="ad"/>
+                <w:noProof/>
+              </w:rPr>
+              <w:t>2.2. SWO</w:t>
+            </w:r>
+            <w:r>
+              <w:rPr>
+                <w:rStyle w:val="ad"/>
+                <w:noProof/>
+              </w:rPr>
+              <w:t>调试设置方法</w:t>
+            </w:r>
+            <w:r>
+              <w:rPr>
+                <w:noProof/>
+                <w:webHidden/>
+              </w:rPr>
+              <w:tab/>
+            </w:r>
+            <w:r>
+              <w:rPr>
+                <w:noProof/>
+                <w:webHidden/>
+              </w:rPr>
+              <w:fldChar w:fldCharType="begin"/>
+            </w:r>
+            <w:r>
+              <w:rPr>
+                <w:noProof/>
+                <w:webHidden/>
+              </w:rPr>
+              <w:instrText xml:space="preserve"> PAGEREF _Toc67384610 \h </w:instrText>
+            </w:r>
+            <w:r>
+              <w:rPr>
+                <w:noProof/>
+                <w:webHidden/>
+              </w:rPr>
+            </w:r>
+            <w:r>
+              <w:rPr>
+                <w:noProof/>
+                <w:webHidden/>
+              </w:rPr>
+              <w:fldChar w:fldCharType="separate"/>
+            </w:r>
+            <w:r>
+              <w:rPr>
+                <w:noProof/>
+                <w:webHidden/>
+              </w:rPr>
+              <w:t>4</w:t>
+            </w:r>
+            <w:r>
+              <w:rPr>
+                <w:noProof/>
+                <w:webHidden/>
+              </w:rPr>
+              <w:fldChar w:fldCharType="end"/>
+            </w:r>
+          </w:hyperlink>
+        </w:p>
+        <w:p>
+          <w:pPr>
+            <w:pStyle w:val="TOC3"/>
+            <w:tabs>
+              <w:tab w:val="right" w:leader="dot" w:pos="8296"/>
+            </w:tabs>
+            <w:ind w:firstLine="420"/>
+            <w:rPr>
+              <w:rFonts w:asciiTheme="minorHAnsi" w:eastAsiaTheme="minorEastAsia" w:hAnsiTheme="minorHAnsi" w:cstheme="minorBidi"/>
+              <w:noProof/>
+              <w:kern w:val="2"/>
+              <w:szCs w:val="22"/>
+            </w:rPr>
+          </w:pPr>
+          <w:hyperlink w:anchor="_Toc67384611" w:history="1">
+            <w:r>
+              <w:rPr>
+                <w:rStyle w:val="ad"/>
+                <w:noProof/>
+              </w:rPr>
+              <w:t>2.2.1. GPIO / SWO</w:t>
+            </w:r>
+            <w:r>
+              <w:rPr>
+                <w:rStyle w:val="ad"/>
+                <w:noProof/>
+              </w:rPr>
+              <w:t>调试设置方法</w:t>
+            </w:r>
+            <w:r>
+              <w:rPr>
+                <w:noProof/>
+                <w:webHidden/>
+              </w:rPr>
+              <w:tab/>
+            </w:r>
+            <w:r>
+              <w:rPr>
+                <w:noProof/>
+                <w:webHidden/>
+              </w:rPr>
+              <w:fldChar w:fldCharType="begin"/>
+            </w:r>
+            <w:r>
+              <w:rPr>
+                <w:noProof/>
+                <w:webHidden/>
+              </w:rPr>
+              <w:instrText xml:space="preserve"> PAGEREF _Toc67384611 \h </w:instrText>
+            </w:r>
+            <w:r>
+              <w:rPr>
+                <w:noProof/>
+                <w:webHidden/>
+              </w:rPr>
+            </w:r>
+            <w:r>
+              <w:rPr>
+                <w:noProof/>
+                <w:webHidden/>
+              </w:rPr>
+              <w:fldChar w:fldCharType="separate"/>
+            </w:r>
+            <w:r>
+              <w:rPr>
+                <w:noProof/>
+                <w:webHidden/>
+              </w:rPr>
+              <w:t>4</w:t>
+            </w:r>
+            <w:r>
+              <w:rPr>
+                <w:noProof/>
+                <w:webHidden/>
+              </w:rPr>
+              <w:fldChar w:fldCharType="end"/>
+            </w:r>
+          </w:hyperlink>
+        </w:p>
+        <w:p>
+          <w:pPr>
+            <w:pStyle w:val="TOC1"/>
+            <w:tabs>
+              <w:tab w:val="right" w:leader="dot" w:pos="8296"/>
+            </w:tabs>
+            <w:ind w:firstLine="420"/>
+            <w:rPr>
+              <w:rFonts w:asciiTheme="minorHAnsi" w:eastAsiaTheme="minorEastAsia" w:hAnsiTheme="minorHAnsi" w:cstheme="minorBidi"/>
+              <w:noProof/>
+              <w:kern w:val="2"/>
+              <w:szCs w:val="22"/>
+            </w:rPr>
+          </w:pPr>
+          <w:hyperlink w:anchor="_Toc67384612" w:history="1">
+            <w:r>
+              <w:rPr>
+                <w:rStyle w:val="ad"/>
+                <w:noProof/>
+              </w:rPr>
+              <w:t>第</w:t>
+            </w:r>
+            <w:r>
+              <w:rPr>
+                <w:rStyle w:val="ad"/>
+                <w:noProof/>
+              </w:rPr>
+              <w:t>3</w:t>
+            </w:r>
+            <w:r>
+              <w:rPr>
+                <w:rStyle w:val="ad"/>
+                <w:noProof/>
+              </w:rPr>
+              <w:t>章</w:t>
+            </w:r>
+            <w:r>
+              <w:rPr>
+                <w:rStyle w:val="ad"/>
+                <w:noProof/>
+              </w:rPr>
+              <w:t xml:space="preserve"> STM32CubeMX</w:t>
+            </w:r>
+            <w:r>
+              <w:rPr>
+                <w:rStyle w:val="ad"/>
+                <w:noProof/>
+              </w:rPr>
+              <w:t>使用方法</w:t>
+            </w:r>
+            <w:r>
+              <w:rPr>
+                <w:noProof/>
+                <w:webHidden/>
+              </w:rPr>
+              <w:tab/>
+            </w:r>
+            <w:r>
+              <w:rPr>
+                <w:noProof/>
+                <w:webHidden/>
+              </w:rPr>
+              <w:fldChar w:fldCharType="begin"/>
+            </w:r>
+            <w:r>
+              <w:rPr>
+                <w:noProof/>
+                <w:webHidden/>
+              </w:rPr>
+              <w:instrText xml:space="preserve"> PAGEREF _Toc67384612 \h </w:instrText>
+            </w:r>
+            <w:r>
+              <w:rPr>
+                <w:noProof/>
+                <w:webHidden/>
+              </w:rPr>
+            </w:r>
+            <w:r>
+              <w:rPr>
+                <w:noProof/>
+                <w:webHidden/>
+              </w:rPr>
+              <w:fldChar w:fldCharType="separate"/>
+            </w:r>
+            <w:r>
+              <w:rPr>
+                <w:noProof/>
+                <w:webHidden/>
+              </w:rPr>
+              <w:t>7</w:t>
+            </w:r>
+            <w:r>
+              <w:rPr>
+                <w:noProof/>
+                <w:webHidden/>
+              </w:rPr>
+              <w:fldChar w:fldCharType="end"/>
+            </w:r>
+          </w:hyperlink>
+        </w:p>
+        <w:p>
+          <w:pPr>
+            <w:pStyle w:val="TOC1"/>
+            <w:tabs>
+              <w:tab w:val="right" w:leader="dot" w:pos="8296"/>
+            </w:tabs>
+            <w:ind w:firstLine="420"/>
+            <w:rPr>
+              <w:rFonts w:asciiTheme="minorHAnsi" w:eastAsiaTheme="minorEastAsia" w:hAnsiTheme="minorHAnsi" w:cstheme="minorBidi"/>
+              <w:noProof/>
+              <w:kern w:val="2"/>
+              <w:szCs w:val="22"/>
+            </w:rPr>
+          </w:pPr>
+          <w:hyperlink w:anchor="_Toc67384613" w:history="1">
+            <w:r>
+              <w:rPr>
+                <w:rStyle w:val="ad"/>
+                <w:noProof/>
+              </w:rPr>
+              <w:t>第</w:t>
+            </w:r>
+            <w:r>
+              <w:rPr>
+                <w:rStyle w:val="ad"/>
+                <w:noProof/>
+              </w:rPr>
+              <w:t>4</w:t>
+            </w:r>
+            <w:r>
+              <w:rPr>
+                <w:rStyle w:val="ad"/>
+                <w:noProof/>
+              </w:rPr>
+              <w:t>章</w:t>
+            </w:r>
+            <w:r>
+              <w:rPr>
+                <w:rStyle w:val="ad"/>
+                <w:noProof/>
+              </w:rPr>
+              <w:t xml:space="preserve"> </w:t>
+            </w:r>
+            <w:r>
+              <w:rPr>
+                <w:rStyle w:val="ad"/>
+                <w:noProof/>
+              </w:rPr>
+              <w:t>裸机实验</w:t>
+            </w:r>
+            <w:r>
+              <w:rPr>
+                <w:noProof/>
+                <w:webHidden/>
+              </w:rPr>
+              <w:tab/>
+            </w:r>
+            <w:r>
+              <w:rPr>
+                <w:noProof/>
+                <w:webHidden/>
+              </w:rPr>
+              <w:fldChar w:fldCharType="begin"/>
+            </w:r>
+            <w:r>
+              <w:rPr>
+                <w:noProof/>
+                <w:webHidden/>
+              </w:rPr>
+              <w:instrText xml:space="preserve"> PAGEREF _Toc67384613 \h </w:instrText>
+            </w:r>
+            <w:r>
+              <w:rPr>
+                <w:noProof/>
+                <w:webHidden/>
+              </w:rPr>
+            </w:r>
+            <w:r>
+              <w:rPr>
+                <w:noProof/>
+                <w:webHidden/>
+              </w:rPr>
+              <w:fldChar w:fldCharType="separate"/>
+            </w:r>
+            <w:r>
+              <w:rPr>
+                <w:noProof/>
+                <w:webHidden/>
+              </w:rPr>
+              <w:t>8</w:t>
+            </w:r>
+            <w:r>
+              <w:rPr>
+                <w:noProof/>
+                <w:webHidden/>
+              </w:rPr>
+              <w:fldChar w:fldCharType="end"/>
+            </w:r>
+          </w:hyperlink>
+        </w:p>
+        <w:p>
+          <w:pPr>
+            <w:pStyle w:val="TOC2"/>
+            <w:tabs>
+              <w:tab w:val="right" w:leader="dot" w:pos="8296"/>
+            </w:tabs>
+            <w:ind w:firstLine="420"/>
+            <w:rPr>
+              <w:rFonts w:asciiTheme="minorHAnsi" w:eastAsiaTheme="minorEastAsia" w:hAnsiTheme="minorHAnsi" w:cstheme="minorBidi"/>
+              <w:noProof/>
+              <w:kern w:val="2"/>
+              <w:szCs w:val="22"/>
+            </w:rPr>
+          </w:pPr>
+          <w:hyperlink w:anchor="_Toc67384614" w:history="1">
+            <w:r>
+              <w:rPr>
+                <w:rStyle w:val="ad"/>
+                <w:noProof/>
+              </w:rPr>
+              <w:t>4.1. LED</w:t>
+            </w:r>
+            <w:r>
+              <w:rPr>
+                <w:noProof/>
+                <w:webHidden/>
+              </w:rPr>
+              <w:tab/>
+            </w:r>
+            <w:r>
+              <w:rPr>
+                <w:noProof/>
+                <w:webHidden/>
+              </w:rPr>
+              <w:fldChar w:fldCharType="begin"/>
+            </w:r>
+            <w:r>
+              <w:rPr>
+                <w:noProof/>
+                <w:webHidden/>
+              </w:rPr>
+              <w:instrText xml:space="preserve"> PAGEREF _Toc67384614 \h </w:instrText>
+            </w:r>
+            <w:r>
+              <w:rPr>
+                <w:noProof/>
+                <w:webHidden/>
+              </w:rPr>
+            </w:r>
+            <w:r>
+              <w:rPr>
+                <w:noProof/>
+                <w:webHidden/>
+              </w:rPr>
+              <w:fldChar w:fldCharType="separate"/>
+            </w:r>
+            <w:r>
+              <w:rPr>
+                <w:noProof/>
+                <w:webHidden/>
+              </w:rPr>
+              <w:t>8</w:t>
+            </w:r>
+            <w:r>
+              <w:rPr>
+                <w:noProof/>
+                <w:webHidden/>
+              </w:rPr>
+              <w:fldChar w:fldCharType="end"/>
+            </w:r>
+          </w:hyperlink>
+        </w:p>
+        <w:p>
+          <w:pPr>
+            <w:pStyle w:val="TOC3"/>
+            <w:tabs>
+              <w:tab w:val="right" w:leader="dot" w:pos="8296"/>
+            </w:tabs>
+            <w:ind w:firstLine="420"/>
+            <w:rPr>
+              <w:rFonts w:asciiTheme="minorHAnsi" w:eastAsiaTheme="minorEastAsia" w:hAnsiTheme="minorHAnsi" w:cstheme="minorBidi"/>
+              <w:noProof/>
+              <w:kern w:val="2"/>
+              <w:szCs w:val="22"/>
+            </w:rPr>
+          </w:pPr>
+          <w:hyperlink w:anchor="_Toc67384615" w:history="1">
+            <w:r>
+              <w:rPr>
+                <w:rStyle w:val="ad"/>
+                <w:noProof/>
+              </w:rPr>
+              <w:t xml:space="preserve">4.1.1. </w:t>
+            </w:r>
+            <w:r>
+              <w:rPr>
+                <w:rStyle w:val="ad"/>
+                <w:noProof/>
+              </w:rPr>
+              <w:t>引脚分配</w:t>
+            </w:r>
+            <w:r>
+              <w:rPr>
+                <w:noProof/>
+                <w:webHidden/>
+              </w:rPr>
+              <w:tab/>
+            </w:r>
+            <w:r>
+              <w:rPr>
+                <w:noProof/>
+                <w:webHidden/>
+              </w:rPr>
+              <w:fldChar w:fldCharType="begin"/>
+            </w:r>
+            <w:r>
+              <w:rPr>
+                <w:noProof/>
+                <w:webHidden/>
+              </w:rPr>
+              <w:instrText xml:space="preserve"> PAGEREF _Toc67384615 \h </w:instrText>
+            </w:r>
+            <w:r>
+              <w:rPr>
+                <w:noProof/>
+                <w:webHidden/>
+              </w:rPr>
+            </w:r>
+            <w:r>
+              <w:rPr>
+                <w:noProof/>
+                <w:webHidden/>
+              </w:rPr>
+              <w:fldChar w:fldCharType="separate"/>
+            </w:r>
+            <w:r>
+              <w:rPr>
+                <w:noProof/>
+                <w:webHidden/>
+              </w:rPr>
+              <w:t>8</w:t>
+            </w:r>
+            <w:r>
+              <w:rPr>
+                <w:noProof/>
+                <w:webHidden/>
+              </w:rPr>
+              <w:fldChar w:fldCharType="end"/>
+            </w:r>
+          </w:hyperlink>
+        </w:p>
+        <w:p>
+          <w:pPr>
+            <w:pStyle w:val="TOC3"/>
+            <w:tabs>
+              <w:tab w:val="right" w:leader="dot" w:pos="8296"/>
+            </w:tabs>
+            <w:ind w:firstLine="420"/>
+            <w:rPr>
+              <w:rFonts w:asciiTheme="minorHAnsi" w:eastAsiaTheme="minorEastAsia" w:hAnsiTheme="minorHAnsi" w:cstheme="minorBidi"/>
+              <w:noProof/>
+              <w:kern w:val="2"/>
+              <w:szCs w:val="22"/>
+            </w:rPr>
+          </w:pPr>
+          <w:hyperlink w:anchor="_Toc67384616" w:history="1">
+            <w:r>
+              <w:rPr>
+                <w:rStyle w:val="ad"/>
+                <w:noProof/>
+              </w:rPr>
+              <w:t>4.1.2. STM32CubeMX</w:t>
+            </w:r>
+            <w:r>
+              <w:rPr>
+                <w:rStyle w:val="ad"/>
+                <w:noProof/>
+              </w:rPr>
+              <w:t>配置过程</w:t>
+            </w:r>
+            <w:r>
+              <w:rPr>
+                <w:noProof/>
+                <w:webHidden/>
+              </w:rPr>
+              <w:tab/>
+            </w:r>
+            <w:r>
+              <w:rPr>
+                <w:noProof/>
+                <w:webHidden/>
+              </w:rPr>
+              <w:fldChar w:fldCharType="begin"/>
+            </w:r>
+            <w:r>
+              <w:rPr>
+                <w:noProof/>
+                <w:webHidden/>
+              </w:rPr>
+              <w:instrText xml:space="preserve"> PAGEREF _Toc67384616 \h </w:instrText>
+            </w:r>
+            <w:r>
+              <w:rPr>
+                <w:noProof/>
+                <w:webHidden/>
+              </w:rPr>
+            </w:r>
+            <w:r>
+              <w:rPr>
+                <w:noProof/>
+                <w:webHidden/>
+              </w:rPr>
+              <w:fldChar w:fldCharType="separate"/>
+            </w:r>
+            <w:r>
+              <w:rPr>
+                <w:noProof/>
+                <w:webHidden/>
+              </w:rPr>
+              <w:t>8</w:t>
+            </w:r>
+            <w:r>
+              <w:rPr>
+                <w:noProof/>
+                <w:webHidden/>
+              </w:rPr>
+              <w:fldChar w:fldCharType="end"/>
+            </w:r>
+          </w:hyperlink>
+        </w:p>
+        <w:p>
+          <w:pPr>
+            <w:pStyle w:val="TOC2"/>
+            <w:tabs>
+              <w:tab w:val="right" w:leader="dot" w:pos="8296"/>
+            </w:tabs>
+            <w:ind w:firstLine="420"/>
+            <w:rPr>
+              <w:rFonts w:asciiTheme="minorHAnsi" w:eastAsiaTheme="minorEastAsia" w:hAnsiTheme="minorHAnsi" w:cstheme="minorBidi"/>
+              <w:noProof/>
+              <w:kern w:val="2"/>
+              <w:szCs w:val="22"/>
+            </w:rPr>
+          </w:pPr>
+          <w:hyperlink w:anchor="_Toc67384617" w:history="1">
+            <w:r>
+              <w:rPr>
+                <w:rStyle w:val="ad"/>
+                <w:noProof/>
+              </w:rPr>
+              <w:t xml:space="preserve">4.2. </w:t>
+            </w:r>
+            <w:r>
+              <w:rPr>
+                <w:rStyle w:val="ad"/>
+                <w:noProof/>
+              </w:rPr>
+              <w:t>按键输入</w:t>
+            </w:r>
+            <w:r>
+              <w:rPr>
+                <w:noProof/>
+                <w:webHidden/>
+              </w:rPr>
+              <w:tab/>
+            </w:r>
+            <w:r>
+              <w:rPr>
+                <w:noProof/>
+                <w:webHidden/>
+              </w:rPr>
+              <w:fldChar w:fldCharType="begin"/>
+            </w:r>
+            <w:r>
+              <w:rPr>
+                <w:noProof/>
+                <w:webHidden/>
+              </w:rPr>
+              <w:instrText xml:space="preserve"> PAGEREF _Toc67384617 \h </w:instrText>
+            </w:r>
+            <w:r>
+              <w:rPr>
+                <w:noProof/>
+                <w:webHidden/>
+              </w:rPr>
+            </w:r>
+            <w:r>
+              <w:rPr>
+                <w:noProof/>
+                <w:webHidden/>
+              </w:rPr>
+              <w:fldChar w:fldCharType="separate"/>
+            </w:r>
+            <w:r>
+              <w:rPr>
+                <w:noProof/>
+                <w:webHidden/>
+              </w:rPr>
+              <w:t>8</w:t>
+            </w:r>
+            <w:r>
+              <w:rPr>
+                <w:noProof/>
+                <w:webHidden/>
+              </w:rPr>
+              <w:fldChar w:fldCharType="end"/>
+            </w:r>
+          </w:hyperlink>
+        </w:p>
+        <w:p>
+          <w:pPr>
+            <w:pStyle w:val="TOC2"/>
+            <w:tabs>
+              <w:tab w:val="right" w:leader="dot" w:pos="8296"/>
+            </w:tabs>
+            <w:ind w:firstLine="420"/>
+            <w:rPr>
+              <w:rFonts w:asciiTheme="minorHAnsi" w:eastAsiaTheme="minorEastAsia" w:hAnsiTheme="minorHAnsi" w:cstheme="minorBidi"/>
+              <w:noProof/>
+              <w:kern w:val="2"/>
+              <w:szCs w:val="22"/>
+            </w:rPr>
+          </w:pPr>
+          <w:hyperlink w:anchor="_Toc67384618" w:history="1">
+            <w:r>
+              <w:rPr>
+                <w:rStyle w:val="ad"/>
+                <w:noProof/>
+              </w:rPr>
+              <w:t xml:space="preserve">4.3. </w:t>
+            </w:r>
+            <w:r>
+              <w:rPr>
+                <w:rStyle w:val="ad"/>
+                <w:noProof/>
+              </w:rPr>
+              <w:t>外部中断</w:t>
+            </w:r>
+            <w:r>
+              <w:rPr>
+                <w:noProof/>
+                <w:webHidden/>
+              </w:rPr>
+              <w:tab/>
+            </w:r>
+            <w:r>
+              <w:rPr>
+                <w:noProof/>
+                <w:webHidden/>
+              </w:rPr>
+              <w:fldChar w:fldCharType="begin"/>
+            </w:r>
+            <w:r>
+              <w:rPr>
+                <w:noProof/>
+                <w:webHidden/>
+              </w:rPr>
+              <w:instrText xml:space="preserve"> PAGEREF _Toc67384618 \h </w:instrText>
+            </w:r>
+            <w:r>
+              <w:rPr>
+                <w:noProof/>
+                <w:webHidden/>
+              </w:rPr>
+            </w:r>
+            <w:r>
+              <w:rPr>
+                <w:noProof/>
+                <w:webHidden/>
+              </w:rPr>
+              <w:fldChar w:fldCharType="separate"/>
+            </w:r>
+            <w:r>
+              <w:rPr>
+                <w:noProof/>
+                <w:webHidden/>
+              </w:rPr>
+              <w:t>8</w:t>
+            </w:r>
+            <w:r>
+              <w:rPr>
+                <w:noProof/>
+                <w:webHidden/>
+              </w:rPr>
+              <w:fldChar w:fldCharType="end"/>
+            </w:r>
+          </w:hyperlink>
+        </w:p>
+        <w:p>
+          <w:pPr>
+            <w:pStyle w:val="TOC3"/>
+            <w:tabs>
+              <w:tab w:val="right" w:leader="dot" w:pos="8296"/>
+            </w:tabs>
+            <w:ind w:firstLine="420"/>
+            <w:rPr>
+              <w:rFonts w:asciiTheme="minorHAnsi" w:eastAsiaTheme="minorEastAsia" w:hAnsiTheme="minorHAnsi" w:cstheme="minorBidi"/>
+              <w:noProof/>
+              <w:kern w:val="2"/>
+              <w:szCs w:val="22"/>
+            </w:rPr>
+          </w:pPr>
+          <w:hyperlink w:anchor="_Toc67384619" w:history="1">
+            <w:r>
+              <w:rPr>
+                <w:rStyle w:val="ad"/>
+                <w:noProof/>
+              </w:rPr>
+              <w:t xml:space="preserve">4.3.1. </w:t>
+            </w:r>
+            <w:r>
+              <w:rPr>
+                <w:rStyle w:val="ad"/>
+                <w:noProof/>
+              </w:rPr>
+              <w:t>引脚分配</w:t>
+            </w:r>
+            <w:r>
+              <w:rPr>
+                <w:noProof/>
+                <w:webHidden/>
+              </w:rPr>
+              <w:tab/>
+            </w:r>
+            <w:r>
+              <w:rPr>
+                <w:noProof/>
+                <w:webHidden/>
+              </w:rPr>
+              <w:fldChar w:fldCharType="begin"/>
+            </w:r>
+            <w:r>
+              <w:rPr>
+                <w:noProof/>
+                <w:webHidden/>
+              </w:rPr>
+              <w:instrText xml:space="preserve"> PAGEREF _Toc67384619 \h </w:instrText>
+            </w:r>
+            <w:r>
+              <w:rPr>
+                <w:noProof/>
+                <w:webHidden/>
+              </w:rPr>
+            </w:r>
+            <w:r>
+              <w:rPr>
+                <w:noProof/>
+                <w:webHidden/>
+              </w:rPr>
+              <w:fldChar w:fldCharType="separate"/>
+            </w:r>
+            <w:r>
+              <w:rPr>
+                <w:noProof/>
+                <w:webHidden/>
+              </w:rPr>
+              <w:t>8</w:t>
+            </w:r>
+            <w:r>
+              <w:rPr>
+                <w:noProof/>
+                <w:webHidden/>
+              </w:rPr>
+              <w:fldChar w:fldCharType="end"/>
+            </w:r>
+          </w:hyperlink>
+        </w:p>
+        <w:p>
+          <w:pPr>
+            <w:pStyle w:val="TOC3"/>
+            <w:tabs>
+              <w:tab w:val="right" w:leader="dot" w:pos="8296"/>
+            </w:tabs>
+            <w:ind w:firstLine="420"/>
+            <w:rPr>
+              <w:rFonts w:asciiTheme="minorHAnsi" w:eastAsiaTheme="minorEastAsia" w:hAnsiTheme="minorHAnsi" w:cstheme="minorBidi"/>
+              <w:noProof/>
+              <w:kern w:val="2"/>
+              <w:szCs w:val="22"/>
+            </w:rPr>
+          </w:pPr>
+          <w:hyperlink w:anchor="_Toc67384620" w:history="1">
+            <w:r>
+              <w:rPr>
+                <w:rStyle w:val="ad"/>
+                <w:noProof/>
+              </w:rPr>
+              <w:t xml:space="preserve">4.3.2. </w:t>
+            </w:r>
+            <w:r>
+              <w:rPr>
+                <w:rStyle w:val="ad"/>
+                <w:noProof/>
+              </w:rPr>
+              <w:t>中断分析</w:t>
+            </w:r>
+            <w:r>
+              <w:rPr>
+                <w:noProof/>
+                <w:webHidden/>
+              </w:rPr>
+              <w:tab/>
+            </w:r>
+            <w:r>
+              <w:rPr>
+                <w:noProof/>
+                <w:webHidden/>
+              </w:rPr>
+              <w:fldChar w:fldCharType="begin"/>
+            </w:r>
+            <w:r>
+              <w:rPr>
+                <w:noProof/>
+                <w:webHidden/>
+              </w:rPr>
+              <w:instrText xml:space="preserve"> PAGEREF _Toc67384620 \h </w:instrText>
+            </w:r>
+            <w:r>
+              <w:rPr>
+                <w:noProof/>
+                <w:webHidden/>
+              </w:rPr>
+            </w:r>
+            <w:r>
+              <w:rPr>
+                <w:noProof/>
+                <w:webHidden/>
+              </w:rPr>
+              <w:fldChar w:fldCharType="separate"/>
+            </w:r>
+            <w:r>
+              <w:rPr>
+                <w:noProof/>
+                <w:webHidden/>
+              </w:rPr>
+              <w:t>8</w:t>
+            </w:r>
+            <w:r>
+              <w:rPr>
+                <w:noProof/>
+                <w:webHidden/>
+              </w:rPr>
+              <w:fldChar w:fldCharType="end"/>
+            </w:r>
+          </w:hyperlink>
+        </w:p>
+        <w:p>
+          <w:pPr>
+            <w:pStyle w:val="TOC3"/>
+            <w:tabs>
+              <w:tab w:val="right" w:leader="dot" w:pos="8296"/>
+            </w:tabs>
+            <w:ind w:firstLine="420"/>
+            <w:rPr>
+              <w:rFonts w:asciiTheme="minorHAnsi" w:eastAsiaTheme="minorEastAsia" w:hAnsiTheme="minorHAnsi" w:cstheme="minorBidi"/>
+              <w:noProof/>
+              <w:kern w:val="2"/>
+              <w:szCs w:val="22"/>
+            </w:rPr>
+          </w:pPr>
+          <w:hyperlink w:anchor="_Toc67384621" w:history="1">
+            <w:r>
+              <w:rPr>
+                <w:rStyle w:val="ad"/>
+                <w:noProof/>
+              </w:rPr>
+              <w:t>4.3.3. STM32</w:t>
+            </w:r>
+            <w:r>
+              <w:rPr>
+                <w:rStyle w:val="ad"/>
+                <w:noProof/>
+              </w:rPr>
+              <w:t>C</w:t>
+            </w:r>
+            <w:r>
+              <w:rPr>
+                <w:rStyle w:val="ad"/>
+                <w:noProof/>
+              </w:rPr>
+              <w:t>ubeMX</w:t>
+            </w:r>
+            <w:r>
+              <w:rPr>
+                <w:rStyle w:val="ad"/>
+                <w:noProof/>
+              </w:rPr>
+              <w:t>配置过程</w:t>
+            </w:r>
+            <w:r>
+              <w:rPr>
+                <w:noProof/>
+                <w:webHidden/>
+              </w:rPr>
+              <w:tab/>
+            </w:r>
+            <w:r>
+              <w:rPr>
+                <w:noProof/>
+                <w:webHidden/>
+              </w:rPr>
+              <w:fldChar w:fldCharType="begin"/>
+            </w:r>
+            <w:r>
+              <w:rPr>
+                <w:noProof/>
+                <w:webHidden/>
+              </w:rPr>
+              <w:instrText xml:space="preserve"> PAGEREF _Toc67384621 \h </w:instrText>
+            </w:r>
+            <w:r>
+              <w:rPr>
+                <w:noProof/>
+                <w:webHidden/>
+              </w:rPr>
+            </w:r>
+            <w:r>
+              <w:rPr>
+                <w:noProof/>
+                <w:webHidden/>
+              </w:rPr>
+              <w:fldChar w:fldCharType="separate"/>
+            </w:r>
+            <w:r>
+              <w:rPr>
+                <w:noProof/>
+                <w:webHidden/>
+              </w:rPr>
+              <w:t>8</w:t>
+            </w:r>
+            <w:r>
+              <w:rPr>
+                <w:noProof/>
+                <w:webHidden/>
+              </w:rPr>
+              <w:fldChar w:fldCharType="end"/>
+            </w:r>
+          </w:hyperlink>
+        </w:p>
+        <w:p>
+          <w:pPr>
+            <w:pStyle w:val="TOC2"/>
+            <w:tabs>
+              <w:tab w:val="right" w:leader="dot" w:pos="8296"/>
+            </w:tabs>
+            <w:ind w:firstLine="420"/>
+            <w:rPr>
+              <w:rFonts w:asciiTheme="minorHAnsi" w:eastAsiaTheme="minorEastAsia" w:hAnsiTheme="minorHAnsi" w:cstheme="minorBidi"/>
+              <w:noProof/>
+              <w:kern w:val="2"/>
+              <w:szCs w:val="22"/>
+            </w:rPr>
+          </w:pPr>
+          <w:hyperlink w:anchor="_Toc67384622" w:history="1">
+            <w:r>
+              <w:rPr>
+                <w:rStyle w:val="ad"/>
+                <w:noProof/>
+              </w:rPr>
+              <w:t xml:space="preserve">4.4. </w:t>
+            </w:r>
+            <w:r>
+              <w:rPr>
+                <w:rStyle w:val="ad"/>
+                <w:noProof/>
+              </w:rPr>
+              <w:t>独立看门狗</w:t>
+            </w:r>
+            <w:r>
+              <w:rPr>
+                <w:rStyle w:val="ad"/>
+                <w:noProof/>
+              </w:rPr>
+              <w:t>IWDG</w:t>
+            </w:r>
+            <w:r>
+              <w:rPr>
+                <w:noProof/>
+                <w:webHidden/>
+              </w:rPr>
+              <w:tab/>
+            </w:r>
+            <w:r>
+              <w:rPr>
+                <w:noProof/>
+                <w:webHidden/>
+              </w:rPr>
+              <w:fldChar w:fldCharType="begin"/>
+            </w:r>
+            <w:r>
+              <w:rPr>
+                <w:noProof/>
+                <w:webHidden/>
+              </w:rPr>
+              <w:instrText xml:space="preserve"> PAGEREF _Toc67384622 \h </w:instrText>
+            </w:r>
+            <w:r>
+              <w:rPr>
+                <w:noProof/>
+                <w:webHidden/>
+              </w:rPr>
+            </w:r>
+            <w:r>
+              <w:rPr>
+                <w:noProof/>
+                <w:webHidden/>
+              </w:rPr>
+              <w:fldChar w:fldCharType="separate"/>
+            </w:r>
+            <w:r>
+              <w:rPr>
+                <w:noProof/>
+                <w:webHidden/>
+              </w:rPr>
+              <w:t>8</w:t>
+            </w:r>
+            <w:r>
+              <w:rPr>
+                <w:noProof/>
+                <w:webHidden/>
+              </w:rPr>
+              <w:fldChar w:fldCharType="end"/>
+            </w:r>
+          </w:hyperlink>
+        </w:p>
+        <w:p>
+          <w:pPr>
+            <w:pStyle w:val="TOC2"/>
+            <w:tabs>
+              <w:tab w:val="right" w:leader="dot" w:pos="8296"/>
+            </w:tabs>
+            <w:ind w:firstLine="420"/>
+            <w:rPr>
+              <w:rFonts w:asciiTheme="minorHAnsi" w:eastAsiaTheme="minorEastAsia" w:hAnsiTheme="minorHAnsi" w:cstheme="minorBidi"/>
+              <w:noProof/>
+              <w:kern w:val="2"/>
+              <w:szCs w:val="22"/>
+            </w:rPr>
+          </w:pPr>
+          <w:hyperlink w:anchor="_Toc67384623" w:history="1">
+            <w:r>
+              <w:rPr>
+                <w:rStyle w:val="ad"/>
+                <w:noProof/>
+              </w:rPr>
+              <w:t xml:space="preserve">4.5. </w:t>
+            </w:r>
+            <w:r>
+              <w:rPr>
+                <w:rStyle w:val="ad"/>
+                <w:noProof/>
+              </w:rPr>
+              <w:t>窗口看门狗</w:t>
+            </w:r>
+            <w:r>
+              <w:rPr>
+                <w:rStyle w:val="ad"/>
+                <w:noProof/>
+              </w:rPr>
+              <w:t>WWDG</w:t>
+            </w:r>
+            <w:r>
+              <w:rPr>
+                <w:noProof/>
+                <w:webHidden/>
+              </w:rPr>
+              <w:tab/>
+            </w:r>
+            <w:r>
+              <w:rPr>
+                <w:noProof/>
+                <w:webHidden/>
+              </w:rPr>
+              <w:fldChar w:fldCharType="begin"/>
+            </w:r>
+            <w:r>
+              <w:rPr>
+                <w:noProof/>
+                <w:webHidden/>
+              </w:rPr>
+              <w:instrText xml:space="preserve"> PAGEREF _Toc67384623 \h </w:instrText>
+            </w:r>
+            <w:r>
+              <w:rPr>
+                <w:noProof/>
+                <w:webHidden/>
+              </w:rPr>
+            </w:r>
+            <w:r>
+              <w:rPr>
+                <w:noProof/>
+                <w:webHidden/>
+              </w:rPr>
+              <w:fldChar w:fldCharType="separate"/>
+            </w:r>
+            <w:r>
+              <w:rPr>
+                <w:noProof/>
+                <w:webHidden/>
+              </w:rPr>
+              <w:t>8</w:t>
+            </w:r>
+            <w:r>
+              <w:rPr>
+                <w:noProof/>
+                <w:webHidden/>
+              </w:rPr>
+              <w:fldChar w:fldCharType="end"/>
+            </w:r>
+          </w:hyperlink>
+        </w:p>
+        <w:p>
+          <w:pPr>
+            <w:pStyle w:val="TOC2"/>
+            <w:tabs>
+              <w:tab w:val="right" w:leader="dot" w:pos="8296"/>
+            </w:tabs>
+            <w:ind w:firstLine="420"/>
+            <w:rPr>
+              <w:rFonts w:asciiTheme="minorHAnsi" w:eastAsiaTheme="minorEastAsia" w:hAnsiTheme="minorHAnsi" w:cstheme="minorBidi"/>
+              <w:noProof/>
+              <w:kern w:val="2"/>
+              <w:szCs w:val="22"/>
+            </w:rPr>
+          </w:pPr>
+          <w:hyperlink w:anchor="_Toc67384624" w:history="1">
+            <w:r>
+              <w:rPr>
+                <w:rStyle w:val="ad"/>
+                <w:noProof/>
+              </w:rPr>
+              <w:t xml:space="preserve">4.6. </w:t>
+            </w:r>
+            <w:r>
+              <w:rPr>
+                <w:rStyle w:val="ad"/>
+                <w:noProof/>
+              </w:rPr>
+              <w:t>定时器中断</w:t>
+            </w:r>
+            <w:r>
+              <w:rPr>
+                <w:noProof/>
+                <w:webHidden/>
+              </w:rPr>
+              <w:tab/>
+            </w:r>
+            <w:r>
+              <w:rPr>
+                <w:noProof/>
+                <w:webHidden/>
+              </w:rPr>
+              <w:fldChar w:fldCharType="begin"/>
+            </w:r>
+            <w:r>
+              <w:rPr>
+                <w:noProof/>
+                <w:webHidden/>
+              </w:rPr>
+              <w:instrText xml:space="preserve"> PAGEREF _Toc67384624 \h </w:instrText>
+            </w:r>
+            <w:r>
+              <w:rPr>
+                <w:noProof/>
+                <w:webHidden/>
+              </w:rPr>
+            </w:r>
+            <w:r>
+              <w:rPr>
+                <w:noProof/>
+                <w:webHidden/>
+              </w:rPr>
+              <w:fldChar w:fldCharType="separate"/>
+            </w:r>
+            <w:r>
+              <w:rPr>
+                <w:noProof/>
+                <w:webHidden/>
+              </w:rPr>
+              <w:t>8</w:t>
+            </w:r>
+            <w:r>
+              <w:rPr>
+                <w:noProof/>
+                <w:webHidden/>
+              </w:rPr>
+              <w:fldChar w:fldCharType="end"/>
+            </w:r>
+          </w:hyperlink>
+        </w:p>
+        <w:p>
+          <w:pPr>
+            <w:pStyle w:val="TOC3"/>
+            <w:tabs>
+              <w:tab w:val="right" w:leader="dot" w:pos="8296"/>
+            </w:tabs>
+            <w:ind w:firstLine="420"/>
+            <w:rPr>
+              <w:rFonts w:asciiTheme="minorHAnsi" w:eastAsiaTheme="minorEastAsia" w:hAnsiTheme="minorHAnsi" w:cstheme="minorBidi"/>
+              <w:noProof/>
+              <w:kern w:val="2"/>
+              <w:szCs w:val="22"/>
+            </w:rPr>
+          </w:pPr>
+          <w:hyperlink w:anchor="_Toc67384625" w:history="1">
+            <w:r>
+              <w:rPr>
+                <w:rStyle w:val="ad"/>
+                <w:noProof/>
+              </w:rPr>
+              <w:t xml:space="preserve">4.6.1. </w:t>
+            </w:r>
+            <w:r>
+              <w:rPr>
+                <w:rStyle w:val="ad"/>
+                <w:noProof/>
+              </w:rPr>
+              <w:t>定时器时钟配置</w:t>
+            </w:r>
+            <w:r>
+              <w:rPr>
+                <w:noProof/>
+                <w:webHidden/>
+              </w:rPr>
+              <w:tab/>
+            </w:r>
+            <w:r>
+              <w:rPr>
+                <w:noProof/>
+                <w:webHidden/>
+              </w:rPr>
+              <w:fldChar w:fldCharType="begin"/>
+            </w:r>
+            <w:r>
+              <w:rPr>
+                <w:noProof/>
+                <w:webHidden/>
+              </w:rPr>
+              <w:instrText xml:space="preserve"> PAGEREF _Toc67384625 \h </w:instrText>
+            </w:r>
+            <w:r>
+              <w:rPr>
+                <w:noProof/>
+                <w:webHidden/>
+              </w:rPr>
+            </w:r>
+            <w:r>
+              <w:rPr>
+                <w:noProof/>
+                <w:webHidden/>
+              </w:rPr>
+              <w:fldChar w:fldCharType="separate"/>
+            </w:r>
+            <w:r>
+              <w:rPr>
+                <w:noProof/>
+                <w:webHidden/>
+              </w:rPr>
+              <w:t>8</w:t>
+            </w:r>
+            <w:r>
+              <w:rPr>
+                <w:noProof/>
+                <w:webHidden/>
+              </w:rPr>
+              <w:fldChar w:fldCharType="end"/>
+            </w:r>
+          </w:hyperlink>
+        </w:p>
+        <w:p>
+          <w:pPr>
+            <w:pStyle w:val="TOC3"/>
+            <w:tabs>
+              <w:tab w:val="right" w:leader="dot" w:pos="8296"/>
+            </w:tabs>
+            <w:ind w:firstLine="420"/>
+            <w:rPr>
+              <w:rFonts w:asciiTheme="minorHAnsi" w:eastAsiaTheme="minorEastAsia" w:hAnsiTheme="minorHAnsi" w:cstheme="minorBidi"/>
+              <w:noProof/>
+              <w:kern w:val="2"/>
+              <w:szCs w:val="22"/>
+            </w:rPr>
+          </w:pPr>
+          <w:hyperlink w:anchor="_Toc67384626" w:history="1">
+            <w:r>
+              <w:rPr>
+                <w:rStyle w:val="ad"/>
+                <w:noProof/>
+              </w:rPr>
+              <w:t xml:space="preserve">4.6.2. </w:t>
+            </w:r>
+            <w:r>
+              <w:rPr>
+                <w:rStyle w:val="ad"/>
+                <w:noProof/>
+              </w:rPr>
+              <w:t>定时器计算</w:t>
+            </w:r>
+            <w:r>
+              <w:rPr>
+                <w:noProof/>
+                <w:webHidden/>
+              </w:rPr>
+              <w:tab/>
+            </w:r>
+            <w:r>
+              <w:rPr>
+                <w:noProof/>
+                <w:webHidden/>
+              </w:rPr>
+              <w:fldChar w:fldCharType="begin"/>
+            </w:r>
+            <w:r>
+              <w:rPr>
+                <w:noProof/>
+                <w:webHidden/>
+              </w:rPr>
+              <w:instrText xml:space="preserve"> PAGEREF _Toc67384626 \h </w:instrText>
+            </w:r>
+            <w:r>
+              <w:rPr>
+                <w:noProof/>
+                <w:webHidden/>
+              </w:rPr>
+            </w:r>
+            <w:r>
+              <w:rPr>
+                <w:noProof/>
+                <w:webHidden/>
+              </w:rPr>
+              <w:fldChar w:fldCharType="separate"/>
+            </w:r>
+            <w:r>
+              <w:rPr>
+                <w:noProof/>
+                <w:webHidden/>
+              </w:rPr>
+              <w:t>8</w:t>
+            </w:r>
+            <w:r>
+              <w:rPr>
+                <w:noProof/>
+                <w:webHidden/>
+              </w:rPr>
+              <w:fldChar w:fldCharType="end"/>
+            </w:r>
+          </w:hyperlink>
+        </w:p>
+        <w:p>
+          <w:pPr>
+            <w:pStyle w:val="TOC3"/>
+            <w:tabs>
+              <w:tab w:val="right" w:leader="dot" w:pos="8296"/>
+            </w:tabs>
+            <w:ind w:firstLine="420"/>
+            <w:rPr>
+              <w:rFonts w:asciiTheme="minorHAnsi" w:eastAsiaTheme="minorEastAsia" w:hAnsiTheme="minorHAnsi" w:cstheme="minorBidi"/>
+              <w:noProof/>
+              <w:kern w:val="2"/>
+              <w:szCs w:val="22"/>
+            </w:rPr>
+          </w:pPr>
+          <w:hyperlink w:anchor="_Toc67384627" w:history="1">
+            <w:r>
+              <w:rPr>
+                <w:rStyle w:val="ad"/>
+                <w:noProof/>
+              </w:rPr>
+              <w:t>4.6.3. STM32CubeMX</w:t>
+            </w:r>
+            <w:r>
+              <w:rPr>
+                <w:rStyle w:val="ad"/>
+                <w:noProof/>
+              </w:rPr>
+              <w:t>配置过程</w:t>
+            </w:r>
+            <w:r>
+              <w:rPr>
+                <w:noProof/>
+                <w:webHidden/>
+              </w:rPr>
+              <w:tab/>
+            </w:r>
+            <w:r>
+              <w:rPr>
+                <w:noProof/>
+                <w:webHidden/>
+              </w:rPr>
+              <w:fldChar w:fldCharType="begin"/>
+            </w:r>
+            <w:r>
+              <w:rPr>
+                <w:noProof/>
+                <w:webHidden/>
+              </w:rPr>
+              <w:instrText xml:space="preserve"> PAGEREF _Toc67384627 \h </w:instrText>
+            </w:r>
+            <w:r>
+              <w:rPr>
+                <w:noProof/>
+                <w:webHidden/>
+              </w:rPr>
+            </w:r>
+            <w:r>
+              <w:rPr>
+                <w:noProof/>
+                <w:webHidden/>
+              </w:rPr>
+              <w:fldChar w:fldCharType="separate"/>
+            </w:r>
+            <w:r>
+              <w:rPr>
+                <w:noProof/>
+                <w:webHidden/>
+              </w:rPr>
+              <w:t>8</w:t>
+            </w:r>
+            <w:r>
+              <w:rPr>
+                <w:noProof/>
+                <w:webHidden/>
+              </w:rPr>
+              <w:fldChar w:fldCharType="end"/>
+            </w:r>
+          </w:hyperlink>
+        </w:p>
+        <w:p>
+          <w:pPr>
+            <w:pStyle w:val="TOC2"/>
+            <w:tabs>
+              <w:tab w:val="right" w:leader="dot" w:pos="8296"/>
+            </w:tabs>
+            <w:ind w:firstLine="420"/>
+            <w:rPr>
+              <w:rFonts w:asciiTheme="minorHAnsi" w:eastAsiaTheme="minorEastAsia" w:hAnsiTheme="minorHAnsi" w:cstheme="minorBidi"/>
+              <w:noProof/>
+              <w:kern w:val="2"/>
+              <w:szCs w:val="22"/>
+            </w:rPr>
+          </w:pPr>
+          <w:hyperlink w:anchor="_Toc67384628" w:history="1">
+            <w:r>
+              <w:rPr>
+                <w:rStyle w:val="ad"/>
+                <w:noProof/>
+              </w:rPr>
+              <w:t>4.7. PWM</w:t>
+            </w:r>
+            <w:r>
+              <w:rPr>
+                <w:rStyle w:val="ad"/>
+                <w:noProof/>
+              </w:rPr>
+              <w:t>输出</w:t>
+            </w:r>
+            <w:r>
+              <w:rPr>
+                <w:noProof/>
+                <w:webHidden/>
+              </w:rPr>
+              <w:tab/>
+            </w:r>
+            <w:r>
+              <w:rPr>
+                <w:noProof/>
+                <w:webHidden/>
+              </w:rPr>
+              <w:fldChar w:fldCharType="begin"/>
+            </w:r>
+            <w:r>
+              <w:rPr>
+                <w:noProof/>
+                <w:webHidden/>
+              </w:rPr>
+              <w:instrText xml:space="preserve"> PAGEREF _Toc67384628 \h </w:instrText>
+            </w:r>
+            <w:r>
+              <w:rPr>
+                <w:noProof/>
+                <w:webHidden/>
+              </w:rPr>
+            </w:r>
+            <w:r>
+              <w:rPr>
+                <w:noProof/>
+                <w:webHidden/>
+              </w:rPr>
+              <w:fldChar w:fldCharType="separate"/>
+            </w:r>
+            <w:r>
+              <w:rPr>
+                <w:noProof/>
+                <w:webHidden/>
+              </w:rPr>
+              <w:t>8</w:t>
+            </w:r>
+            <w:r>
+              <w:rPr>
+                <w:noProof/>
+                <w:webHidden/>
+              </w:rPr>
+              <w:fldChar w:fldCharType="end"/>
+            </w:r>
+          </w:hyperlink>
+        </w:p>
+        <w:p>
+          <w:pPr>
+            <w:pStyle w:val="TOC2"/>
+            <w:tabs>
+              <w:tab w:val="right" w:leader="dot" w:pos="8296"/>
+            </w:tabs>
+            <w:ind w:firstLine="420"/>
+            <w:rPr>
+              <w:rFonts w:asciiTheme="minorHAnsi" w:eastAsiaTheme="minorEastAsia" w:hAnsiTheme="minorHAnsi" w:cstheme="minorBidi"/>
+              <w:noProof/>
+              <w:kern w:val="2"/>
+              <w:szCs w:val="22"/>
+            </w:rPr>
+          </w:pPr>
+          <w:hyperlink w:anchor="_Toc67384629" w:history="1">
+            <w:r>
+              <w:rPr>
+                <w:rStyle w:val="ad"/>
+                <w:noProof/>
+              </w:rPr>
+              <w:t xml:space="preserve">4.8. </w:t>
+            </w:r>
+            <w:r>
+              <w:rPr>
+                <w:rStyle w:val="ad"/>
+                <w:noProof/>
+              </w:rPr>
+              <w:t>输入捕获</w:t>
+            </w:r>
+            <w:r>
+              <w:rPr>
+                <w:noProof/>
+                <w:webHidden/>
+              </w:rPr>
+              <w:tab/>
+            </w:r>
+            <w:r>
+              <w:rPr>
+                <w:noProof/>
+                <w:webHidden/>
+              </w:rPr>
+              <w:fldChar w:fldCharType="begin"/>
+            </w:r>
+            <w:r>
+              <w:rPr>
+                <w:noProof/>
+                <w:webHidden/>
+              </w:rPr>
+              <w:instrText xml:space="preserve"> PAGEREF _Toc67384629 \h </w:instrText>
+            </w:r>
+            <w:r>
+              <w:rPr>
+                <w:noProof/>
+                <w:webHidden/>
+              </w:rPr>
+            </w:r>
+            <w:r>
+              <w:rPr>
+                <w:noProof/>
+                <w:webHidden/>
+              </w:rPr>
+              <w:fldChar w:fldCharType="separate"/>
+            </w:r>
+            <w:r>
+              <w:rPr>
+                <w:noProof/>
+                <w:webHidden/>
+              </w:rPr>
+              <w:t>8</w:t>
+            </w:r>
+            <w:r>
+              <w:rPr>
+                <w:noProof/>
+                <w:webHidden/>
+              </w:rPr>
+              <w:fldChar w:fldCharType="end"/>
+            </w:r>
+          </w:hyperlink>
+        </w:p>
+        <w:p>
+          <w:pPr>
+            <w:pStyle w:val="TOC2"/>
+            <w:tabs>
+              <w:tab w:val="right" w:leader="dot" w:pos="8296"/>
+            </w:tabs>
+            <w:ind w:firstLine="420"/>
+            <w:rPr>
+              <w:rFonts w:asciiTheme="minorHAnsi" w:eastAsiaTheme="minorEastAsia" w:hAnsiTheme="minorHAnsi" w:cstheme="minorBidi"/>
+              <w:noProof/>
+              <w:kern w:val="2"/>
+              <w:szCs w:val="22"/>
+            </w:rPr>
+          </w:pPr>
+          <w:hyperlink w:anchor="_Toc67384630" w:history="1">
+            <w:r>
+              <w:rPr>
+                <w:rStyle w:val="ad"/>
+                <w:noProof/>
+              </w:rPr>
+              <w:t>4.9. MPU</w:t>
+            </w:r>
+            <w:r>
+              <w:rPr>
+                <w:noProof/>
+                <w:webHidden/>
+              </w:rPr>
+              <w:tab/>
+            </w:r>
+            <w:r>
+              <w:rPr>
+                <w:noProof/>
+                <w:webHidden/>
+              </w:rPr>
+              <w:fldChar w:fldCharType="begin"/>
+            </w:r>
+            <w:r>
+              <w:rPr>
+                <w:noProof/>
+                <w:webHidden/>
+              </w:rPr>
+              <w:instrText xml:space="preserve"> PAGEREF _Toc67384630 \h </w:instrText>
+            </w:r>
+            <w:r>
+              <w:rPr>
+                <w:noProof/>
+                <w:webHidden/>
+              </w:rPr>
+            </w:r>
+            <w:r>
+              <w:rPr>
+                <w:noProof/>
+                <w:webHidden/>
+              </w:rPr>
+              <w:fldChar w:fldCharType="separate"/>
+            </w:r>
+            <w:r>
+              <w:rPr>
+                <w:noProof/>
+                <w:webHidden/>
+              </w:rPr>
+              <w:t>8</w:t>
+            </w:r>
+            <w:r>
+              <w:rPr>
+                <w:noProof/>
+                <w:webHidden/>
+              </w:rPr>
+              <w:fldChar w:fldCharType="end"/>
+            </w:r>
+          </w:hyperlink>
+        </w:p>
+        <w:p>
+          <w:pPr>
+            <w:pStyle w:val="TOC2"/>
+            <w:tabs>
+              <w:tab w:val="right" w:leader="dot" w:pos="8296"/>
+            </w:tabs>
+            <w:ind w:firstLine="420"/>
+            <w:rPr>
+              <w:rFonts w:asciiTheme="minorHAnsi" w:eastAsiaTheme="minorEastAsia" w:hAnsiTheme="minorHAnsi" w:cstheme="minorBidi"/>
+              <w:noProof/>
+              <w:kern w:val="2"/>
+              <w:szCs w:val="22"/>
+            </w:rPr>
+          </w:pPr>
+          <w:hyperlink w:anchor="_Toc67384631" w:history="1">
+            <w:r>
+              <w:rPr>
+                <w:rStyle w:val="ad"/>
+                <w:noProof/>
+              </w:rPr>
+              <w:t>4.10. SDRAM</w:t>
+            </w:r>
+            <w:r>
+              <w:rPr>
+                <w:noProof/>
+                <w:webHidden/>
+              </w:rPr>
+              <w:tab/>
+            </w:r>
+            <w:r>
+              <w:rPr>
+                <w:noProof/>
+                <w:webHidden/>
+              </w:rPr>
+              <w:fldChar w:fldCharType="begin"/>
+            </w:r>
+            <w:r>
+              <w:rPr>
+                <w:noProof/>
+                <w:webHidden/>
+              </w:rPr>
+              <w:instrText xml:space="preserve"> PAGEREF _Toc67384631 \h </w:instrText>
+            </w:r>
+            <w:r>
+              <w:rPr>
+                <w:noProof/>
+                <w:webHidden/>
+              </w:rPr>
+            </w:r>
+            <w:r>
+              <w:rPr>
+                <w:noProof/>
+                <w:webHidden/>
+              </w:rPr>
+              <w:fldChar w:fldCharType="separate"/>
+            </w:r>
+            <w:r>
+              <w:rPr>
+                <w:noProof/>
+                <w:webHidden/>
+              </w:rPr>
+              <w:t>8</w:t>
+            </w:r>
+            <w:r>
+              <w:rPr>
+                <w:noProof/>
+                <w:webHidden/>
+              </w:rPr>
+              <w:fldChar w:fldCharType="end"/>
+            </w:r>
+          </w:hyperlink>
+        </w:p>
+        <w:p>
+          <w:pPr>
+            <w:pStyle w:val="TOC3"/>
+            <w:tabs>
+              <w:tab w:val="right" w:leader="dot" w:pos="8296"/>
+            </w:tabs>
+            <w:ind w:firstLine="420"/>
+            <w:rPr>
+              <w:rFonts w:asciiTheme="minorHAnsi" w:eastAsiaTheme="minorEastAsia" w:hAnsiTheme="minorHAnsi" w:cstheme="minorBidi"/>
+              <w:noProof/>
+              <w:kern w:val="2"/>
+              <w:szCs w:val="22"/>
+            </w:rPr>
+          </w:pPr>
+          <w:hyperlink w:anchor="_Toc67384632" w:history="1">
+            <w:r>
+              <w:rPr>
+                <w:rStyle w:val="ad"/>
+                <w:noProof/>
+              </w:rPr>
+              <w:t>4.10.1. STM32CubeMX</w:t>
+            </w:r>
+            <w:r>
+              <w:rPr>
+                <w:rStyle w:val="ad"/>
+                <w:noProof/>
+              </w:rPr>
+              <w:t>配置过程</w:t>
+            </w:r>
+            <w:r>
+              <w:rPr>
+                <w:noProof/>
+                <w:webHidden/>
+              </w:rPr>
+              <w:tab/>
+            </w:r>
+            <w:r>
+              <w:rPr>
+                <w:noProof/>
+                <w:webHidden/>
+              </w:rPr>
+              <w:fldChar w:fldCharType="begin"/>
+            </w:r>
+            <w:r>
+              <w:rPr>
+                <w:noProof/>
+                <w:webHidden/>
+              </w:rPr>
+              <w:instrText xml:space="preserve"> PAGEREF _Toc67384632 \h </w:instrText>
+            </w:r>
+            <w:r>
+              <w:rPr>
+                <w:noProof/>
+                <w:webHidden/>
+              </w:rPr>
+            </w:r>
+            <w:r>
+              <w:rPr>
+                <w:noProof/>
+                <w:webHidden/>
+              </w:rPr>
+              <w:fldChar w:fldCharType="separate"/>
+            </w:r>
+            <w:r>
+              <w:rPr>
+                <w:noProof/>
+                <w:webHidden/>
+              </w:rPr>
+              <w:t>8</w:t>
+            </w:r>
+            <w:r>
+              <w:rPr>
+                <w:noProof/>
+                <w:webHidden/>
+              </w:rPr>
+              <w:fldChar w:fldCharType="end"/>
+            </w:r>
+          </w:hyperlink>
+        </w:p>
+        <w:p>
+          <w:pPr>
+            <w:pStyle w:val="TOC2"/>
+            <w:tabs>
+              <w:tab w:val="right" w:leader="dot" w:pos="8296"/>
+            </w:tabs>
+            <w:ind w:firstLine="420"/>
+            <w:rPr>
+              <w:rFonts w:asciiTheme="minorHAnsi" w:eastAsiaTheme="minorEastAsia" w:hAnsiTheme="minorHAnsi" w:cstheme="minorBidi"/>
+              <w:noProof/>
+              <w:kern w:val="2"/>
+              <w:szCs w:val="22"/>
+            </w:rPr>
+          </w:pPr>
+          <w:hyperlink w:anchor="_Toc67384633" w:history="1">
+            <w:r>
+              <w:rPr>
+                <w:rStyle w:val="ad"/>
+                <w:noProof/>
+              </w:rPr>
+              <w:t>4.11. USMART</w:t>
+            </w:r>
+            <w:r>
+              <w:rPr>
+                <w:noProof/>
+                <w:webHidden/>
+              </w:rPr>
+              <w:tab/>
+            </w:r>
+            <w:r>
+              <w:rPr>
+                <w:noProof/>
+                <w:webHidden/>
+              </w:rPr>
+              <w:fldChar w:fldCharType="begin"/>
+            </w:r>
+            <w:r>
+              <w:rPr>
+                <w:noProof/>
+                <w:webHidden/>
+              </w:rPr>
+              <w:instrText xml:space="preserve"> PAGEREF _Toc67384633 \h </w:instrText>
+            </w:r>
+            <w:r>
+              <w:rPr>
+                <w:noProof/>
+                <w:webHidden/>
+              </w:rPr>
+            </w:r>
+            <w:r>
+              <w:rPr>
+                <w:noProof/>
+                <w:webHidden/>
+              </w:rPr>
+              <w:fldChar w:fldCharType="separate"/>
+            </w:r>
+            <w:r>
+              <w:rPr>
+                <w:noProof/>
+                <w:webHidden/>
+              </w:rPr>
+              <w:t>9</w:t>
+            </w:r>
+            <w:r>
+              <w:rPr>
+                <w:noProof/>
+                <w:webHidden/>
+              </w:rPr>
+              <w:fldChar w:fldCharType="end"/>
+            </w:r>
+          </w:hyperlink>
+        </w:p>
+        <w:p>
+          <w:pPr>
+            <w:pStyle w:val="TOC2"/>
+            <w:tabs>
+              <w:tab w:val="right" w:leader="dot" w:pos="8296"/>
+            </w:tabs>
+            <w:ind w:firstLine="420"/>
+            <w:rPr>
+              <w:rFonts w:asciiTheme="minorHAnsi" w:eastAsiaTheme="minorEastAsia" w:hAnsiTheme="minorHAnsi" w:cstheme="minorBidi"/>
+              <w:noProof/>
+              <w:kern w:val="2"/>
+              <w:szCs w:val="22"/>
+            </w:rPr>
+          </w:pPr>
+          <w:hyperlink w:anchor="_Toc67384634" w:history="1">
+            <w:r>
+              <w:rPr>
+                <w:rStyle w:val="ad"/>
+                <w:noProof/>
+              </w:rPr>
+              <w:t>4.12. RTC</w:t>
+            </w:r>
+            <w:r>
+              <w:rPr>
+                <w:noProof/>
+                <w:webHidden/>
+              </w:rPr>
+              <w:tab/>
+            </w:r>
+            <w:r>
+              <w:rPr>
+                <w:noProof/>
+                <w:webHidden/>
+              </w:rPr>
+              <w:fldChar w:fldCharType="begin"/>
+            </w:r>
+            <w:r>
+              <w:rPr>
+                <w:noProof/>
+                <w:webHidden/>
+              </w:rPr>
+              <w:instrText xml:space="preserve"> PAGEREF _Toc67384634 \h </w:instrText>
+            </w:r>
+            <w:r>
+              <w:rPr>
+                <w:noProof/>
+                <w:webHidden/>
+              </w:rPr>
+            </w:r>
+            <w:r>
+              <w:rPr>
+                <w:noProof/>
+                <w:webHidden/>
+              </w:rPr>
+              <w:fldChar w:fldCharType="separate"/>
+            </w:r>
+            <w:r>
+              <w:rPr>
+                <w:noProof/>
+                <w:webHidden/>
+              </w:rPr>
+              <w:t>9</w:t>
+            </w:r>
+            <w:r>
+              <w:rPr>
+                <w:noProof/>
+                <w:webHidden/>
+              </w:rPr>
+              <w:fldChar w:fldCharType="end"/>
+            </w:r>
+          </w:hyperlink>
+        </w:p>
+        <w:p>
+          <w:pPr>
+            <w:pStyle w:val="TOC2"/>
+            <w:tabs>
+              <w:tab w:val="right" w:leader="dot" w:pos="8296"/>
+            </w:tabs>
+            <w:ind w:firstLine="420"/>
+            <w:rPr>
+              <w:rFonts w:asciiTheme="minorHAnsi" w:eastAsiaTheme="minorEastAsia" w:hAnsiTheme="minorHAnsi" w:cstheme="minorBidi"/>
+              <w:noProof/>
+              <w:kern w:val="2"/>
+              <w:szCs w:val="22"/>
+            </w:rPr>
+          </w:pPr>
+          <w:hyperlink w:anchor="_Toc67384635" w:history="1">
+            <w:r>
+              <w:rPr>
+                <w:rStyle w:val="ad"/>
+                <w:noProof/>
+              </w:rPr>
+              <w:t>4.13. ADC</w:t>
+            </w:r>
+            <w:r>
+              <w:rPr>
+                <w:noProof/>
+                <w:webHidden/>
+              </w:rPr>
+              <w:tab/>
+            </w:r>
+            <w:r>
+              <w:rPr>
+                <w:noProof/>
+                <w:webHidden/>
+              </w:rPr>
+              <w:fldChar w:fldCharType="begin"/>
+            </w:r>
+            <w:r>
+              <w:rPr>
+                <w:noProof/>
+                <w:webHidden/>
+              </w:rPr>
+              <w:instrText xml:space="preserve"> PAGEREF _Toc67384635 \h </w:instrText>
+            </w:r>
+            <w:r>
+              <w:rPr>
+                <w:noProof/>
+                <w:webHidden/>
+              </w:rPr>
+            </w:r>
+            <w:r>
+              <w:rPr>
+                <w:noProof/>
+                <w:webHidden/>
+              </w:rPr>
+              <w:fldChar w:fldCharType="separate"/>
+            </w:r>
+            <w:r>
+              <w:rPr>
+                <w:noProof/>
+                <w:webHidden/>
+              </w:rPr>
+              <w:t>9</w:t>
+            </w:r>
+            <w:r>
+              <w:rPr>
+                <w:noProof/>
+                <w:webHidden/>
+              </w:rPr>
+              <w:fldChar w:fldCharType="end"/>
+            </w:r>
+          </w:hyperlink>
+        </w:p>
+        <w:p>
+          <w:pPr>
+            <w:pStyle w:val="TOC2"/>
+            <w:tabs>
+              <w:tab w:val="right" w:leader="dot" w:pos="8296"/>
+            </w:tabs>
+            <w:ind w:firstLine="420"/>
+            <w:rPr>
+              <w:rFonts w:asciiTheme="minorHAnsi" w:eastAsiaTheme="minorEastAsia" w:hAnsiTheme="minorHAnsi" w:cstheme="minorBidi"/>
+              <w:noProof/>
+              <w:kern w:val="2"/>
+              <w:szCs w:val="22"/>
+            </w:rPr>
+          </w:pPr>
+          <w:hyperlink w:anchor="_Toc67384636" w:history="1">
+            <w:r>
+              <w:rPr>
+                <w:rStyle w:val="ad"/>
+                <w:noProof/>
+              </w:rPr>
+              <w:t xml:space="preserve">4.14. </w:t>
+            </w:r>
+            <w:r>
+              <w:rPr>
+                <w:rStyle w:val="ad"/>
+                <w:noProof/>
+              </w:rPr>
+              <w:t>内部温度传感器</w:t>
+            </w:r>
+            <w:r>
+              <w:rPr>
+                <w:noProof/>
+                <w:webHidden/>
+              </w:rPr>
+              <w:tab/>
+            </w:r>
+            <w:r>
+              <w:rPr>
+                <w:noProof/>
+                <w:webHidden/>
+              </w:rPr>
+              <w:fldChar w:fldCharType="begin"/>
+            </w:r>
+            <w:r>
+              <w:rPr>
+                <w:noProof/>
+                <w:webHidden/>
+              </w:rPr>
+              <w:instrText xml:space="preserve"> PAGEREF _Toc67384636 \h </w:instrText>
+            </w:r>
+            <w:r>
+              <w:rPr>
+                <w:noProof/>
+                <w:webHidden/>
+              </w:rPr>
+            </w:r>
+            <w:r>
+              <w:rPr>
+                <w:noProof/>
+                <w:webHidden/>
+              </w:rPr>
+              <w:fldChar w:fldCharType="separate"/>
+            </w:r>
+            <w:r>
+              <w:rPr>
+                <w:noProof/>
+                <w:webHidden/>
+              </w:rPr>
+              <w:t>9</w:t>
+            </w:r>
+            <w:r>
+              <w:rPr>
+                <w:noProof/>
+                <w:webHidden/>
+              </w:rPr>
+              <w:fldChar w:fldCharType="end"/>
+            </w:r>
+          </w:hyperlink>
+        </w:p>
+        <w:p>
+          <w:pPr>
+            <w:pStyle w:val="TOC2"/>
+            <w:tabs>
+              <w:tab w:val="right" w:leader="dot" w:pos="8296"/>
+            </w:tabs>
+            <w:ind w:firstLine="420"/>
+            <w:rPr>
+              <w:rFonts w:asciiTheme="minorHAnsi" w:eastAsiaTheme="minorEastAsia" w:hAnsiTheme="minorHAnsi" w:cstheme="minorBidi"/>
+              <w:noProof/>
+              <w:kern w:val="2"/>
+              <w:szCs w:val="22"/>
+            </w:rPr>
+          </w:pPr>
+          <w:hyperlink w:anchor="_Toc67384637" w:history="1">
+            <w:r>
+              <w:rPr>
+                <w:rStyle w:val="ad"/>
+                <w:noProof/>
+              </w:rPr>
+              <w:t>4.15. DMA</w:t>
+            </w:r>
+            <w:r>
+              <w:rPr>
+                <w:noProof/>
+                <w:webHidden/>
+              </w:rPr>
+              <w:tab/>
+            </w:r>
+            <w:r>
+              <w:rPr>
+                <w:noProof/>
+                <w:webHidden/>
+              </w:rPr>
+              <w:fldChar w:fldCharType="begin"/>
+            </w:r>
+            <w:r>
+              <w:rPr>
+                <w:noProof/>
+                <w:webHidden/>
+              </w:rPr>
+              <w:instrText xml:space="preserve"> PAGEREF _Toc67384637 \h </w:instrText>
+            </w:r>
+            <w:r>
+              <w:rPr>
+                <w:noProof/>
+                <w:webHidden/>
+              </w:rPr>
+            </w:r>
+            <w:r>
+              <w:rPr>
+                <w:noProof/>
+                <w:webHidden/>
+              </w:rPr>
+              <w:fldChar w:fldCharType="separate"/>
+            </w:r>
+            <w:r>
+              <w:rPr>
+                <w:noProof/>
+                <w:webHidden/>
+              </w:rPr>
+              <w:t>9</w:t>
+            </w:r>
+            <w:r>
+              <w:rPr>
+                <w:noProof/>
+                <w:webHidden/>
+              </w:rPr>
+              <w:fldChar w:fldCharType="end"/>
+            </w:r>
+          </w:hyperlink>
+        </w:p>
+        <w:p>
+          <w:pPr>
+            <w:pStyle w:val="TOC2"/>
+            <w:tabs>
+              <w:tab w:val="right" w:leader="dot" w:pos="8296"/>
+            </w:tabs>
+            <w:ind w:firstLine="420"/>
+            <w:rPr>
+              <w:rFonts w:asciiTheme="minorHAnsi" w:eastAsiaTheme="minorEastAsia" w:hAnsiTheme="minorHAnsi" w:cstheme="minorBidi"/>
+              <w:noProof/>
+              <w:kern w:val="2"/>
+              <w:szCs w:val="22"/>
+            </w:rPr>
+          </w:pPr>
+          <w:hyperlink w:anchor="_Toc67384638" w:history="1">
+            <w:r>
+              <w:rPr>
+                <w:rStyle w:val="ad"/>
+                <w:noProof/>
+              </w:rPr>
+              <w:t>4.16. IIC</w:t>
+            </w:r>
+            <w:r>
+              <w:rPr>
+                <w:noProof/>
+                <w:webHidden/>
+              </w:rPr>
+              <w:tab/>
+            </w:r>
+            <w:r>
+              <w:rPr>
+                <w:noProof/>
+                <w:webHidden/>
+              </w:rPr>
+              <w:fldChar w:fldCharType="begin"/>
+            </w:r>
+            <w:r>
+              <w:rPr>
+                <w:noProof/>
+                <w:webHidden/>
+              </w:rPr>
+              <w:instrText xml:space="preserve"> PAGEREF _Toc67384638 \h </w:instrText>
+            </w:r>
+            <w:r>
+              <w:rPr>
+                <w:noProof/>
+                <w:webHidden/>
+              </w:rPr>
+            </w:r>
+            <w:r>
+              <w:rPr>
+                <w:noProof/>
+                <w:webHidden/>
+              </w:rPr>
+              <w:fldChar w:fldCharType="separate"/>
+            </w:r>
+            <w:r>
+              <w:rPr>
+                <w:noProof/>
+                <w:webHidden/>
+              </w:rPr>
+              <w:t>9</w:t>
+            </w:r>
+            <w:r>
+              <w:rPr>
+                <w:noProof/>
+                <w:webHidden/>
+              </w:rPr>
+              <w:fldChar w:fldCharType="end"/>
+            </w:r>
+          </w:hyperlink>
+        </w:p>
+        <w:p>
+          <w:pPr>
+            <w:pStyle w:val="TOC2"/>
+            <w:tabs>
+              <w:tab w:val="right" w:leader="dot" w:pos="8296"/>
+            </w:tabs>
+            <w:ind w:firstLine="420"/>
+            <w:rPr>
+              <w:rFonts w:asciiTheme="minorHAnsi" w:eastAsiaTheme="minorEastAsia" w:hAnsiTheme="minorHAnsi" w:cstheme="minorBidi"/>
+              <w:noProof/>
+              <w:kern w:val="2"/>
+              <w:szCs w:val="22"/>
+            </w:rPr>
+          </w:pPr>
+          <w:hyperlink w:anchor="_Toc67384639" w:history="1">
+            <w:r>
+              <w:rPr>
+                <w:rStyle w:val="ad"/>
+                <w:noProof/>
+              </w:rPr>
+              <w:t>4.17. QSPI</w:t>
+            </w:r>
+            <w:r>
+              <w:rPr>
+                <w:noProof/>
+                <w:webHidden/>
+              </w:rPr>
+              <w:tab/>
+            </w:r>
+            <w:r>
+              <w:rPr>
+                <w:noProof/>
+                <w:webHidden/>
+              </w:rPr>
+              <w:fldChar w:fldCharType="begin"/>
+            </w:r>
+            <w:r>
+              <w:rPr>
+                <w:noProof/>
+                <w:webHidden/>
+              </w:rPr>
+              <w:instrText xml:space="preserve"> PAGEREF _Toc67384639 \h </w:instrText>
+            </w:r>
+            <w:r>
+              <w:rPr>
+                <w:noProof/>
+                <w:webHidden/>
+              </w:rPr>
+            </w:r>
+            <w:r>
+              <w:rPr>
+                <w:noProof/>
+                <w:webHidden/>
+              </w:rPr>
+              <w:fldChar w:fldCharType="separate"/>
+            </w:r>
+            <w:r>
+              <w:rPr>
+                <w:noProof/>
+                <w:webHidden/>
+              </w:rPr>
+              <w:t>9</w:t>
+            </w:r>
+            <w:r>
+              <w:rPr>
+                <w:noProof/>
+                <w:webHidden/>
+              </w:rPr>
+              <w:fldChar w:fldCharType="end"/>
+            </w:r>
+          </w:hyperlink>
+        </w:p>
+        <w:p>
+          <w:pPr>
+            <w:pStyle w:val="TOC2"/>
+            <w:tabs>
+              <w:tab w:val="right" w:leader="dot" w:pos="8296"/>
+            </w:tabs>
+            <w:ind w:firstLine="420"/>
+            <w:rPr>
+              <w:rFonts w:asciiTheme="minorHAnsi" w:eastAsiaTheme="minorEastAsia" w:hAnsiTheme="minorHAnsi" w:cstheme="minorBidi"/>
+              <w:noProof/>
+              <w:kern w:val="2"/>
+              <w:szCs w:val="22"/>
+            </w:rPr>
+          </w:pPr>
+          <w:hyperlink w:anchor="_Toc67384640" w:history="1">
+            <w:r>
+              <w:rPr>
+                <w:rStyle w:val="ad"/>
+                <w:noProof/>
+              </w:rPr>
+              <w:t>4.18. CAN</w:t>
+            </w:r>
+            <w:r>
+              <w:rPr>
+                <w:noProof/>
+                <w:webHidden/>
+              </w:rPr>
+              <w:tab/>
+            </w:r>
+            <w:r>
+              <w:rPr>
+                <w:noProof/>
+                <w:webHidden/>
+              </w:rPr>
+              <w:fldChar w:fldCharType="begin"/>
+            </w:r>
+            <w:r>
+              <w:rPr>
+                <w:noProof/>
+                <w:webHidden/>
+              </w:rPr>
+              <w:instrText xml:space="preserve"> PAGEREF _Toc67384640 \h </w:instrText>
+            </w:r>
+            <w:r>
+              <w:rPr>
+                <w:noProof/>
+                <w:webHidden/>
+              </w:rPr>
+            </w:r>
+            <w:r>
+              <w:rPr>
+                <w:noProof/>
+                <w:webHidden/>
+              </w:rPr>
+              <w:fldChar w:fldCharType="separate"/>
+            </w:r>
+            <w:r>
+              <w:rPr>
+                <w:noProof/>
+                <w:webHidden/>
+              </w:rPr>
+              <w:t>9</w:t>
+            </w:r>
+            <w:r>
+              <w:rPr>
+                <w:noProof/>
+                <w:webHidden/>
+              </w:rPr>
+              <w:fldChar w:fldCharType="end"/>
+            </w:r>
+          </w:hyperlink>
+        </w:p>
+        <w:p>
+          <w:pPr>
+            <w:pStyle w:val="TOC2"/>
+            <w:tabs>
+              <w:tab w:val="right" w:leader="dot" w:pos="8296"/>
+            </w:tabs>
+            <w:ind w:firstLine="420"/>
+            <w:rPr>
+              <w:rFonts w:asciiTheme="minorHAnsi" w:eastAsiaTheme="minorEastAsia" w:hAnsiTheme="minorHAnsi" w:cstheme="minorBidi"/>
+              <w:noProof/>
+              <w:kern w:val="2"/>
+              <w:szCs w:val="22"/>
+            </w:rPr>
+          </w:pPr>
+          <w:hyperlink w:anchor="_Toc67384641" w:history="1">
+            <w:r>
+              <w:rPr>
+                <w:rStyle w:val="ad"/>
+                <w:noProof/>
+              </w:rPr>
+              <w:t>4.19. DS18B20</w:t>
+            </w:r>
+            <w:r>
+              <w:rPr>
+                <w:noProof/>
+                <w:webHidden/>
+              </w:rPr>
+              <w:tab/>
+            </w:r>
+            <w:r>
+              <w:rPr>
+                <w:noProof/>
+                <w:webHidden/>
+              </w:rPr>
+              <w:fldChar w:fldCharType="begin"/>
+            </w:r>
+            <w:r>
+              <w:rPr>
+                <w:noProof/>
+                <w:webHidden/>
+              </w:rPr>
+              <w:instrText xml:space="preserve"> PAGEREF _Toc67384641 \h </w:instrText>
+            </w:r>
+            <w:r>
+              <w:rPr>
+                <w:noProof/>
+                <w:webHidden/>
+              </w:rPr>
+            </w:r>
+            <w:r>
+              <w:rPr>
+                <w:noProof/>
+                <w:webHidden/>
+              </w:rPr>
+              <w:fldChar w:fldCharType="separate"/>
+            </w:r>
+            <w:r>
+              <w:rPr>
+                <w:noProof/>
+                <w:webHidden/>
+              </w:rPr>
+              <w:t>9</w:t>
+            </w:r>
+            <w:r>
+              <w:rPr>
+                <w:noProof/>
+                <w:webHidden/>
+              </w:rPr>
+              <w:fldChar w:fldCharType="end"/>
+            </w:r>
+          </w:hyperlink>
+        </w:p>
+        <w:p>
+          <w:pPr>
+            <w:pStyle w:val="TOC2"/>
+            <w:tabs>
+              <w:tab w:val="right" w:leader="dot" w:pos="8296"/>
+            </w:tabs>
+            <w:ind w:firstLine="420"/>
+            <w:rPr>
+              <w:rFonts w:asciiTheme="minorHAnsi" w:eastAsiaTheme="minorEastAsia" w:hAnsiTheme="minorHAnsi" w:cstheme="minorBidi"/>
+              <w:noProof/>
+              <w:kern w:val="2"/>
+              <w:szCs w:val="22"/>
+            </w:rPr>
+          </w:pPr>
+          <w:hyperlink w:anchor="_Toc67384642" w:history="1">
+            <w:r>
+              <w:rPr>
+                <w:rStyle w:val="ad"/>
+                <w:noProof/>
+              </w:rPr>
+              <w:t>4.20. MPU9250</w:t>
+            </w:r>
+            <w:r>
+              <w:rPr>
+                <w:noProof/>
+                <w:webHidden/>
+              </w:rPr>
+              <w:tab/>
+            </w:r>
+            <w:r>
+              <w:rPr>
+                <w:noProof/>
+                <w:webHidden/>
+              </w:rPr>
+              <w:fldChar w:fldCharType="begin"/>
+            </w:r>
+            <w:r>
+              <w:rPr>
+                <w:noProof/>
+                <w:webHidden/>
+              </w:rPr>
+              <w:instrText xml:space="preserve"> PAGEREF _Toc67384642 \h </w:instrText>
+            </w:r>
+            <w:r>
+              <w:rPr>
+                <w:noProof/>
+                <w:webHidden/>
+              </w:rPr>
+            </w:r>
+            <w:r>
+              <w:rPr>
+                <w:noProof/>
+                <w:webHidden/>
+              </w:rPr>
+              <w:fldChar w:fldCharType="separate"/>
+            </w:r>
+            <w:r>
+              <w:rPr>
+                <w:noProof/>
+                <w:webHidden/>
+              </w:rPr>
+              <w:t>9</w:t>
+            </w:r>
+            <w:r>
+              <w:rPr>
+                <w:noProof/>
+                <w:webHidden/>
+              </w:rPr>
+              <w:fldChar w:fldCharType="end"/>
+            </w:r>
+          </w:hyperlink>
+        </w:p>
+        <w:p>
+          <w:pPr>
+            <w:pStyle w:val="TOC2"/>
+            <w:tabs>
+              <w:tab w:val="right" w:leader="dot" w:pos="8296"/>
+            </w:tabs>
+            <w:ind w:firstLine="420"/>
+            <w:rPr>
+              <w:rFonts w:asciiTheme="minorHAnsi" w:eastAsiaTheme="minorEastAsia" w:hAnsiTheme="minorHAnsi" w:cstheme="minorBidi"/>
+              <w:noProof/>
+              <w:kern w:val="2"/>
+              <w:szCs w:val="22"/>
+            </w:rPr>
+          </w:pPr>
+          <w:hyperlink w:anchor="_Toc67384643" w:history="1">
+            <w:r>
+              <w:rPr>
+                <w:rStyle w:val="ad"/>
+                <w:noProof/>
+              </w:rPr>
+              <w:t xml:space="preserve">4.21. </w:t>
+            </w:r>
+            <w:r>
+              <w:rPr>
+                <w:rStyle w:val="ad"/>
+                <w:noProof/>
+              </w:rPr>
+              <w:t>内存管理</w:t>
+            </w:r>
+            <w:r>
+              <w:rPr>
+                <w:noProof/>
+                <w:webHidden/>
+              </w:rPr>
+              <w:tab/>
+            </w:r>
+            <w:r>
+              <w:rPr>
+                <w:noProof/>
+                <w:webHidden/>
+              </w:rPr>
+              <w:fldChar w:fldCharType="begin"/>
+            </w:r>
+            <w:r>
+              <w:rPr>
+                <w:noProof/>
+                <w:webHidden/>
+              </w:rPr>
+              <w:instrText xml:space="preserve"> PAGEREF _Toc67384643 \h </w:instrText>
+            </w:r>
+            <w:r>
+              <w:rPr>
+                <w:noProof/>
+                <w:webHidden/>
+              </w:rPr>
+            </w:r>
+            <w:r>
+              <w:rPr>
+                <w:noProof/>
+                <w:webHidden/>
+              </w:rPr>
+              <w:fldChar w:fldCharType="separate"/>
+            </w:r>
+            <w:r>
+              <w:rPr>
+                <w:noProof/>
+                <w:webHidden/>
+              </w:rPr>
+              <w:t>9</w:t>
+            </w:r>
+            <w:r>
+              <w:rPr>
+                <w:noProof/>
+                <w:webHidden/>
+              </w:rPr>
+              <w:fldChar w:fldCharType="end"/>
+            </w:r>
+          </w:hyperlink>
+        </w:p>
+        <w:p>
+          <w:pPr>
+            <w:pStyle w:val="TOC2"/>
+            <w:tabs>
+              <w:tab w:val="right" w:leader="dot" w:pos="8296"/>
+            </w:tabs>
+            <w:ind w:firstLine="420"/>
+            <w:rPr>
+              <w:rFonts w:asciiTheme="minorHAnsi" w:eastAsiaTheme="minorEastAsia" w:hAnsiTheme="minorHAnsi" w:cstheme="minorBidi"/>
+              <w:noProof/>
+              <w:kern w:val="2"/>
+              <w:szCs w:val="22"/>
+            </w:rPr>
+          </w:pPr>
+          <w:hyperlink w:anchor="_Toc67384644" w:history="1">
+            <w:r>
+              <w:rPr>
+                <w:rStyle w:val="ad"/>
+                <w:noProof/>
+              </w:rPr>
+              <w:t>4.22. SD</w:t>
+            </w:r>
+            <w:r>
+              <w:rPr>
+                <w:rStyle w:val="ad"/>
+                <w:noProof/>
+              </w:rPr>
+              <w:t>卡</w:t>
+            </w:r>
+            <w:r>
+              <w:rPr>
+                <w:noProof/>
+                <w:webHidden/>
+              </w:rPr>
+              <w:tab/>
+            </w:r>
+            <w:r>
+              <w:rPr>
+                <w:noProof/>
+                <w:webHidden/>
+              </w:rPr>
+              <w:fldChar w:fldCharType="begin"/>
+            </w:r>
+            <w:r>
+              <w:rPr>
+                <w:noProof/>
+                <w:webHidden/>
+              </w:rPr>
+              <w:instrText xml:space="preserve"> PAGEREF _Toc67384644 \h </w:instrText>
+            </w:r>
+            <w:r>
+              <w:rPr>
+                <w:noProof/>
+                <w:webHidden/>
+              </w:rPr>
+            </w:r>
+            <w:r>
+              <w:rPr>
+                <w:noProof/>
+                <w:webHidden/>
+              </w:rPr>
+              <w:fldChar w:fldCharType="separate"/>
+            </w:r>
+            <w:r>
+              <w:rPr>
+                <w:noProof/>
+                <w:webHidden/>
+              </w:rPr>
+              <w:t>9</w:t>
+            </w:r>
+            <w:r>
+              <w:rPr>
+                <w:noProof/>
+                <w:webHidden/>
+              </w:rPr>
+              <w:fldChar w:fldCharType="end"/>
+            </w:r>
+          </w:hyperlink>
+        </w:p>
+        <w:p>
+          <w:pPr>
+            <w:pStyle w:val="TOC2"/>
+            <w:tabs>
+              <w:tab w:val="right" w:leader="dot" w:pos="8296"/>
+            </w:tabs>
+            <w:ind w:firstLine="420"/>
+            <w:rPr>
+              <w:rFonts w:asciiTheme="minorHAnsi" w:eastAsiaTheme="minorEastAsia" w:hAnsiTheme="minorHAnsi" w:cstheme="minorBidi"/>
+              <w:noProof/>
+              <w:kern w:val="2"/>
+              <w:szCs w:val="22"/>
+            </w:rPr>
+          </w:pPr>
+          <w:hyperlink w:anchor="_Toc67384645" w:history="1">
+            <w:r>
+              <w:rPr>
+                <w:rStyle w:val="ad"/>
+                <w:noProof/>
+              </w:rPr>
+              <w:t>4.23. NAND FLASH</w:t>
+            </w:r>
+            <w:r>
+              <w:rPr>
+                <w:noProof/>
+                <w:webHidden/>
+              </w:rPr>
+              <w:tab/>
+            </w:r>
+            <w:r>
+              <w:rPr>
+                <w:noProof/>
+                <w:webHidden/>
+              </w:rPr>
+              <w:fldChar w:fldCharType="begin"/>
+            </w:r>
+            <w:r>
+              <w:rPr>
+                <w:noProof/>
+                <w:webHidden/>
+              </w:rPr>
+              <w:instrText xml:space="preserve"> PAGEREF _Toc67384645 \h </w:instrText>
+            </w:r>
+            <w:r>
+              <w:rPr>
+                <w:noProof/>
+                <w:webHidden/>
+              </w:rPr>
+            </w:r>
+            <w:r>
+              <w:rPr>
+                <w:noProof/>
+                <w:webHidden/>
+              </w:rPr>
+              <w:fldChar w:fldCharType="separate"/>
+            </w:r>
+            <w:r>
+              <w:rPr>
+                <w:noProof/>
+                <w:webHidden/>
+              </w:rPr>
+              <w:t>9</w:t>
+            </w:r>
+            <w:r>
+              <w:rPr>
+                <w:noProof/>
+                <w:webHidden/>
+              </w:rPr>
+              <w:fldChar w:fldCharType="end"/>
+            </w:r>
+          </w:hyperlink>
+        </w:p>
+        <w:p>
+          <w:pPr>
+            <w:pStyle w:val="TOC2"/>
+            <w:tabs>
+              <w:tab w:val="right" w:leader="dot" w:pos="8296"/>
+            </w:tabs>
+            <w:ind w:firstLine="420"/>
+            <w:rPr>
+              <w:rFonts w:asciiTheme="minorHAnsi" w:eastAsiaTheme="minorEastAsia" w:hAnsiTheme="minorHAnsi" w:cstheme="minorBidi"/>
+              <w:noProof/>
+              <w:kern w:val="2"/>
+              <w:szCs w:val="22"/>
+            </w:rPr>
+          </w:pPr>
+          <w:hyperlink w:anchor="_Toc67384646" w:history="1">
+            <w:r>
+              <w:rPr>
+                <w:rStyle w:val="ad"/>
+                <w:noProof/>
+              </w:rPr>
+              <w:t>4.24. FATFS</w:t>
+            </w:r>
+            <w:r>
+              <w:rPr>
+                <w:noProof/>
+                <w:webHidden/>
+              </w:rPr>
+              <w:tab/>
+            </w:r>
+            <w:r>
+              <w:rPr>
+                <w:noProof/>
+                <w:webHidden/>
+              </w:rPr>
+              <w:fldChar w:fldCharType="begin"/>
+            </w:r>
+            <w:r>
+              <w:rPr>
+                <w:noProof/>
+                <w:webHidden/>
+              </w:rPr>
+              <w:instrText xml:space="preserve"> PAGEREF _Toc67384646 \h </w:instrText>
+            </w:r>
+            <w:r>
+              <w:rPr>
+                <w:noProof/>
+                <w:webHidden/>
+              </w:rPr>
+            </w:r>
+            <w:r>
+              <w:rPr>
+                <w:noProof/>
+                <w:webHidden/>
+              </w:rPr>
+              <w:fldChar w:fldCharType="separate"/>
+            </w:r>
+            <w:r>
+              <w:rPr>
+                <w:noProof/>
+                <w:webHidden/>
+              </w:rPr>
+              <w:t>9</w:t>
+            </w:r>
+            <w:r>
+              <w:rPr>
+                <w:noProof/>
+                <w:webHidden/>
+              </w:rPr>
+              <w:fldChar w:fldCharType="end"/>
+            </w:r>
+          </w:hyperlink>
+        </w:p>
+        <w:p>
+          <w:pPr>
+            <w:pStyle w:val="TOC2"/>
+            <w:tabs>
+              <w:tab w:val="right" w:leader="dot" w:pos="8296"/>
+            </w:tabs>
+            <w:ind w:firstLine="420"/>
+            <w:rPr>
+              <w:rFonts w:asciiTheme="minorHAnsi" w:eastAsiaTheme="minorEastAsia" w:hAnsiTheme="minorHAnsi" w:cstheme="minorBidi"/>
+              <w:noProof/>
+              <w:kern w:val="2"/>
+              <w:szCs w:val="22"/>
+            </w:rPr>
+          </w:pPr>
+          <w:hyperlink w:anchor="_Toc67384647" w:history="1">
+            <w:r>
+              <w:rPr>
+                <w:rStyle w:val="ad"/>
+                <w:noProof/>
+              </w:rPr>
+              <w:t>4.25. USB</w:t>
+            </w:r>
+            <w:r>
+              <w:rPr>
+                <w:rStyle w:val="ad"/>
+                <w:noProof/>
+              </w:rPr>
+              <w:t>读卡器</w:t>
+            </w:r>
+            <w:r>
+              <w:rPr>
+                <w:noProof/>
+                <w:webHidden/>
+              </w:rPr>
+              <w:tab/>
+            </w:r>
+            <w:r>
+              <w:rPr>
+                <w:noProof/>
+                <w:webHidden/>
+              </w:rPr>
+              <w:fldChar w:fldCharType="begin"/>
+            </w:r>
+            <w:r>
+              <w:rPr>
+                <w:noProof/>
+                <w:webHidden/>
+              </w:rPr>
+              <w:instrText xml:space="preserve"> PAGEREF _Toc67384647 \h </w:instrText>
+            </w:r>
+            <w:r>
+              <w:rPr>
+                <w:noProof/>
+                <w:webHidden/>
+              </w:rPr>
+            </w:r>
+            <w:r>
+              <w:rPr>
+                <w:noProof/>
+                <w:webHidden/>
+              </w:rPr>
+              <w:fldChar w:fldCharType="separate"/>
+            </w:r>
+            <w:r>
+              <w:rPr>
+                <w:noProof/>
+                <w:webHidden/>
+              </w:rPr>
+              <w:t>9</w:t>
+            </w:r>
+            <w:r>
+              <w:rPr>
+                <w:noProof/>
+                <w:webHidden/>
+              </w:rPr>
+              <w:fldChar w:fldCharType="end"/>
+            </w:r>
+          </w:hyperlink>
+        </w:p>
+        <w:p>
+          <w:pPr>
+            <w:pStyle w:val="TOC2"/>
+            <w:tabs>
+              <w:tab w:val="right" w:leader="dot" w:pos="8296"/>
+            </w:tabs>
+            <w:ind w:firstLine="420"/>
+            <w:rPr>
+              <w:rFonts w:asciiTheme="minorHAnsi" w:eastAsiaTheme="minorEastAsia" w:hAnsiTheme="minorHAnsi" w:cstheme="minorBidi"/>
+              <w:noProof/>
+              <w:kern w:val="2"/>
+              <w:szCs w:val="22"/>
+            </w:rPr>
+          </w:pPr>
+          <w:hyperlink w:anchor="_Toc67384648" w:history="1">
+            <w:r>
+              <w:rPr>
+                <w:rStyle w:val="ad"/>
+                <w:noProof/>
+              </w:rPr>
+              <w:t>4.26. USB</w:t>
+            </w:r>
+            <w:r>
+              <w:rPr>
+                <w:rStyle w:val="ad"/>
+                <w:noProof/>
+              </w:rPr>
+              <w:t>虚拟串口</w:t>
+            </w:r>
+            <w:r>
+              <w:rPr>
+                <w:noProof/>
+                <w:webHidden/>
+              </w:rPr>
+              <w:tab/>
+            </w:r>
+            <w:r>
+              <w:rPr>
+                <w:noProof/>
+                <w:webHidden/>
+              </w:rPr>
+              <w:fldChar w:fldCharType="begin"/>
+            </w:r>
+            <w:r>
+              <w:rPr>
+                <w:noProof/>
+                <w:webHidden/>
+              </w:rPr>
+              <w:instrText xml:space="preserve"> PAGEREF _Toc67384648 \h </w:instrText>
+            </w:r>
+            <w:r>
+              <w:rPr>
+                <w:noProof/>
+                <w:webHidden/>
+              </w:rPr>
+            </w:r>
+            <w:r>
+              <w:rPr>
+                <w:noProof/>
+                <w:webHidden/>
+              </w:rPr>
+              <w:fldChar w:fldCharType="separate"/>
+            </w:r>
+            <w:r>
+              <w:rPr>
+                <w:noProof/>
+                <w:webHidden/>
+              </w:rPr>
+              <w:t>9</w:t>
+            </w:r>
+            <w:r>
+              <w:rPr>
+                <w:noProof/>
+                <w:webHidden/>
+              </w:rPr>
+              <w:fldChar w:fldCharType="end"/>
+            </w:r>
+          </w:hyperlink>
+        </w:p>
+        <w:p>
+          <w:pPr>
+            <w:pStyle w:val="TOC2"/>
+            <w:tabs>
+              <w:tab w:val="right" w:leader="dot" w:pos="8296"/>
+            </w:tabs>
+            <w:ind w:firstLine="420"/>
+            <w:rPr>
+              <w:rFonts w:asciiTheme="minorHAnsi" w:eastAsiaTheme="minorEastAsia" w:hAnsiTheme="minorHAnsi" w:cstheme="minorBidi"/>
+              <w:noProof/>
+              <w:kern w:val="2"/>
+              <w:szCs w:val="22"/>
+            </w:rPr>
+          </w:pPr>
+          <w:hyperlink w:anchor="_Toc67384649" w:history="1">
+            <w:r>
+              <w:rPr>
+                <w:rStyle w:val="ad"/>
+                <w:noProof/>
+              </w:rPr>
+              <w:t>4.27. USB U</w:t>
+            </w:r>
+            <w:r>
+              <w:rPr>
+                <w:rStyle w:val="ad"/>
+                <w:noProof/>
+              </w:rPr>
+              <w:t>盘</w:t>
+            </w:r>
+            <w:r>
+              <w:rPr>
+                <w:noProof/>
+                <w:webHidden/>
+              </w:rPr>
+              <w:tab/>
+            </w:r>
+            <w:r>
+              <w:rPr>
+                <w:noProof/>
+                <w:webHidden/>
+              </w:rPr>
+              <w:fldChar w:fldCharType="begin"/>
+            </w:r>
+            <w:r>
+              <w:rPr>
+                <w:noProof/>
+                <w:webHidden/>
+              </w:rPr>
+              <w:instrText xml:space="preserve"> PAGEREF _Toc67384649 \h </w:instrText>
+            </w:r>
+            <w:r>
+              <w:rPr>
+                <w:noProof/>
+                <w:webHidden/>
+              </w:rPr>
+            </w:r>
+            <w:r>
+              <w:rPr>
+                <w:noProof/>
+                <w:webHidden/>
+              </w:rPr>
+              <w:fldChar w:fldCharType="separate"/>
+            </w:r>
+            <w:r>
+              <w:rPr>
+                <w:noProof/>
+                <w:webHidden/>
+              </w:rPr>
+              <w:t>9</w:t>
             </w:r>
             <w:r>
               <w:rPr>
@@ -236,153 +3482,7 @@
     </w:sdt>
     <w:p>
       <w:pPr>
-        <w:spacing w:line="240" w:lineRule="auto"/>
-        <w:ind w:firstLine="420"/>
-      </w:pPr>
-      <w:r>
-        <w:br w:type="page"/>
-      </w:r>
-    </w:p>
-    <w:p>
-      <w:pPr>
-        <w:spacing w:line="240" w:lineRule="auto"/>
-        <w:ind w:firstLine="420"/>
-      </w:pPr>
-      <w:r>
-        <w:lastRenderedPageBreak/>
-        <w:fldChar w:fldCharType="begin"/>
-      </w:r>
-      <w:r>
-        <w:instrText xml:space="preserve"> TOC \h \z \c "</w:instrText>
-      </w:r>
-      <w:r>
-        <w:instrText>图</w:instrText>
-      </w:r>
-      <w:r>
-        <w:instrText xml:space="preserve">" </w:instrText>
-      </w:r>
-      <w:r>
-        <w:fldChar w:fldCharType="separate"/>
-      </w:r>
-      <w:r>
-        <w:rPr>
-          <w:rFonts w:hint="eastAsia"/>
-          <w:b/>
-          <w:bCs/>
-          <w:noProof/>
-        </w:rPr>
-        <w:t>未找到图形项目表。</w:t>
-      </w:r>
-      <w:r>
-        <w:fldChar w:fldCharType="end"/>
-      </w:r>
-    </w:p>
-    <w:p>
-      <w:pPr>
-        <w:spacing w:line="240" w:lineRule="auto"/>
-        <w:ind w:firstLine="420"/>
-      </w:pPr>
-      <w:r>
-        <w:br w:type="page"/>
-      </w:r>
-    </w:p>
-    <w:p>
-      <w:pPr>
-        <w:spacing w:line="240" w:lineRule="auto"/>
-        <w:ind w:firstLine="420"/>
-      </w:pPr>
-    </w:p>
-    <w:p>
-      <w:pPr>
-        <w:ind w:firstLine="420"/>
-      </w:pPr>
-      <w:r>
-        <w:fldChar w:fldCharType="begin"/>
-      </w:r>
-      <w:r>
-        <w:instrText xml:space="preserve"> TOC \h \z \c "</w:instrText>
-      </w:r>
-      <w:r>
-        <w:instrText>表</w:instrText>
-      </w:r>
-      <w:r>
-        <w:instrText xml:space="preserve">" </w:instrText>
-      </w:r>
-      <w:r>
-        <w:fldChar w:fldCharType="separate"/>
-      </w:r>
-      <w:r>
-        <w:rPr>
-          <w:rFonts w:hint="eastAsia"/>
-          <w:b/>
-          <w:bCs/>
-          <w:noProof/>
-        </w:rPr>
-        <w:t>未找到图形项目表。</w:t>
-      </w:r>
-      <w:r>
-        <w:fldChar w:fldCharType="end"/>
-      </w:r>
-    </w:p>
-    <w:p>
-      <w:pPr>
-        <w:spacing w:line="240" w:lineRule="auto"/>
-        <w:ind w:firstLine="420"/>
-      </w:pPr>
-      <w:r>
-        <w:br w:type="page"/>
-      </w:r>
-    </w:p>
-    <w:p>
-      <w:pPr>
-        <w:ind w:firstLine="420"/>
-      </w:pPr>
-    </w:p>
-    <w:p>
-      <w:pPr>
-        <w:ind w:firstLine="420"/>
-      </w:pPr>
-      <w:r>
-        <w:fldChar w:fldCharType="begin"/>
-      </w:r>
-      <w:r>
-        <w:instrText xml:space="preserve"> TOC \h \z \c "</w:instrText>
-      </w:r>
-      <w:r>
-        <w:instrText>代码</w:instrText>
-      </w:r>
-      <w:r>
-        <w:instrText xml:space="preserve">" </w:instrText>
-      </w:r>
-      <w:r>
-        <w:fldChar w:fldCharType="separate"/>
-      </w:r>
-      <w:r>
-        <w:rPr>
-          <w:rFonts w:hint="eastAsia"/>
-          <w:b/>
-          <w:bCs/>
-          <w:noProof/>
-        </w:rPr>
-        <w:t>未找到图形项目表。</w:t>
-      </w:r>
-      <w:r>
-        <w:fldChar w:fldCharType="end"/>
-      </w:r>
-    </w:p>
-    <w:p>
-      <w:pPr>
-        <w:ind w:firstLine="420"/>
-      </w:pPr>
-    </w:p>
-    <w:p>
-      <w:pPr>
-        <w:ind w:firstLine="420"/>
-      </w:pPr>
-    </w:p>
-    <w:p>
-      <w:pPr>
-        <w:ind w:firstLine="420"/>
+        <w:ind w:firstLineChars="0" w:firstLine="0"/>
       </w:pPr>
     </w:p>
     <w:p>
@@ -390,6 +3490,7 @@
         <w:pStyle w:val="1"/>
         <w:ind w:firstLine="640"/>
       </w:pPr>
+      <w:bookmarkStart w:id="0" w:name="_Toc67384607"/>
       <w:r>
         <w:rPr>
           <w:rFonts w:hint="eastAsia"/>
@@ -397,12 +3498,14 @@
         <w:lastRenderedPageBreak/>
         <w:t>概述</w:t>
       </w:r>
+      <w:bookmarkEnd w:id="0"/>
     </w:p>
     <w:p>
       <w:pPr>
         <w:pStyle w:val="1"/>
         <w:ind w:firstLine="640"/>
       </w:pPr>
+      <w:bookmarkStart w:id="1" w:name="_Toc67384608"/>
       <w:r>
         <w:rPr>
           <w:rFonts w:hint="eastAsia"/>
@@ -422,11 +3525,13 @@
         </w:rPr>
         <w:t>调试方法</w:t>
       </w:r>
+      <w:bookmarkEnd w:id="1"/>
     </w:p>
     <w:p>
       <w:pPr>
         <w:pStyle w:val="2"/>
       </w:pPr>
+      <w:bookmarkStart w:id="2" w:name="_Toc67384609"/>
       <w:r>
         <w:rPr>
           <w:rFonts w:hint="eastAsia"/>
@@ -442,6 +3547,7 @@
         </w:rPr>
         <w:t>自动补全</w:t>
       </w:r>
+      <w:bookmarkEnd w:id="2"/>
     </w:p>
     <w:p>
       <w:pPr>
@@ -459,15 +3565,13 @@
     <w:p>
       <w:pPr>
         <w:ind w:firstLine="420"/>
-        <w:rPr>
-          <w:rFonts w:hint="eastAsia"/>
-        </w:rPr>
       </w:pPr>
     </w:p>
     <w:p>
       <w:pPr>
         <w:pStyle w:val="2"/>
       </w:pPr>
+      <w:bookmarkStart w:id="3" w:name="_Toc67384610"/>
       <w:r>
         <w:rPr>
           <w:rFonts w:hint="eastAsia"/>
@@ -483,6 +3587,7 @@
         </w:rPr>
         <w:t>调试设置方法</w:t>
       </w:r>
+      <w:bookmarkEnd w:id="3"/>
     </w:p>
     <w:p>
       <w:pPr>
@@ -499,14 +3604,309 @@
     </w:p>
     <w:p>
       <w:pPr>
+        <w:pStyle w:val="3"/>
+      </w:pPr>
+      <w:bookmarkStart w:id="4" w:name="_Toc67384611"/>
+      <w:r>
+        <w:t>GPIO / SWO</w:t>
+      </w:r>
+      <w:r>
+        <w:rPr>
+          <w:rFonts w:hint="eastAsia"/>
+        </w:rPr>
+        <w:t>调试设置方法</w:t>
+      </w:r>
+      <w:bookmarkEnd w:id="4"/>
+    </w:p>
+    <w:p>
+      <w:pPr>
         <w:ind w:firstLine="420"/>
       </w:pPr>
+      <w:r>
+        <w:rPr>
+          <w:noProof/>
+        </w:rPr>
+        <w:drawing>
+          <wp:anchor distT="0" distB="0" distL="114300" distR="114300" simplePos="0" relativeHeight="251659264" behindDoc="0" locked="0" layoutInCell="1" allowOverlap="1" wp14:anchorId="1D7B8C96" wp14:editId="6354A29B">
+            <wp:simplePos x="0" y="0"/>
+            <wp:positionH relativeFrom="column">
+              <wp:posOffset>720725</wp:posOffset>
+            </wp:positionH>
+            <wp:positionV relativeFrom="paragraph">
+              <wp:posOffset>272415</wp:posOffset>
+            </wp:positionV>
+            <wp:extent cx="3832225" cy="2236470"/>
+            <wp:effectExtent l="0" t="0" r="0" b="0"/>
+            <wp:wrapTopAndBottom/>
+            <wp:docPr id="1" name="图片 1"/>
+            <wp:cNvGraphicFramePr>
+              <a:graphicFrameLocks xmlns:a="http://schemas.openxmlformats.org/drawingml/2006/main" noChangeAspect="1"/>
+            </wp:cNvGraphicFramePr>
+            <a:graphic xmlns:a="http://schemas.openxmlformats.org/drawingml/2006/main">
+              <a:graphicData uri="http://schemas.openxmlformats.org/drawingml/2006/picture">
+                <pic:pic xmlns:pic="http://schemas.openxmlformats.org/drawingml/2006/picture">
+                  <pic:nvPicPr>
+                    <pic:cNvPr id="1" name=""/>
+                    <pic:cNvPicPr/>
+                  </pic:nvPicPr>
+                  <pic:blipFill>
+                    <a:blip r:embed="rId10"/>
+                    <a:stretch>
+                      <a:fillRect/>
+                    </a:stretch>
+                  </pic:blipFill>
+                  <pic:spPr>
+                    <a:xfrm>
+                      <a:off x="0" y="0"/>
+                      <a:ext cx="3832225" cy="2236470"/>
+                    </a:xfrm>
+                    <a:prstGeom prst="rect">
+                      <a:avLst/>
+                    </a:prstGeom>
+                  </pic:spPr>
+                </pic:pic>
+              </a:graphicData>
+            </a:graphic>
+            <wp14:sizeRelH relativeFrom="margin">
+              <wp14:pctWidth>0</wp14:pctWidth>
+            </wp14:sizeRelH>
+            <wp14:sizeRelV relativeFrom="margin">
+              <wp14:pctHeight>0</wp14:pctHeight>
+            </wp14:sizeRelV>
+          </wp:anchor>
+        </w:drawing>
+      </w:r>
+    </w:p>
+    <w:p>
+      <w:pPr>
+        <w:ind w:firstLine="420"/>
+      </w:pPr>
+      <w:r>
+        <w:rPr>
+          <w:noProof/>
+        </w:rPr>
+        <w:drawing>
+          <wp:anchor distT="0" distB="0" distL="114300" distR="114300" simplePos="0" relativeHeight="251661312" behindDoc="0" locked="0" layoutInCell="1" allowOverlap="1" wp14:anchorId="5C20581B" wp14:editId="75D7ABFB">
+            <wp:simplePos x="0" y="0"/>
+            <wp:positionH relativeFrom="column">
+              <wp:posOffset>690245</wp:posOffset>
+            </wp:positionH>
+            <wp:positionV relativeFrom="paragraph">
+              <wp:posOffset>2517775</wp:posOffset>
+            </wp:positionV>
+            <wp:extent cx="3862705" cy="2256790"/>
+            <wp:effectExtent l="0" t="0" r="4445" b="0"/>
+            <wp:wrapTopAndBottom/>
+            <wp:docPr id="3" name="图片 3"/>
+            <wp:cNvGraphicFramePr>
+              <a:graphicFrameLocks xmlns:a="http://schemas.openxmlformats.org/drawingml/2006/main" noChangeAspect="1"/>
+            </wp:cNvGraphicFramePr>
+            <a:graphic xmlns:a="http://schemas.openxmlformats.org/drawingml/2006/main">
+              <a:graphicData uri="http://schemas.openxmlformats.org/drawingml/2006/picture">
+                <pic:pic xmlns:pic="http://schemas.openxmlformats.org/drawingml/2006/picture">
+                  <pic:nvPicPr>
+                    <pic:cNvPr id="1" name=""/>
+                    <pic:cNvPicPr/>
+                  </pic:nvPicPr>
+                  <pic:blipFill>
+                    <a:blip r:embed="rId11"/>
+                    <a:stretch>
+                      <a:fillRect/>
+                    </a:stretch>
+                  </pic:blipFill>
+                  <pic:spPr>
+                    <a:xfrm>
+                      <a:off x="0" y="0"/>
+                      <a:ext cx="3862705" cy="2256790"/>
+                    </a:xfrm>
+                    <a:prstGeom prst="rect">
+                      <a:avLst/>
+                    </a:prstGeom>
+                  </pic:spPr>
+                </pic:pic>
+              </a:graphicData>
+            </a:graphic>
+            <wp14:sizeRelH relativeFrom="margin">
+              <wp14:pctWidth>0</wp14:pctWidth>
+            </wp14:sizeRelH>
+            <wp14:sizeRelV relativeFrom="margin">
+              <wp14:pctHeight>0</wp14:pctHeight>
+            </wp14:sizeRelV>
+          </wp:anchor>
+        </w:drawing>
+      </w:r>
+    </w:p>
+    <w:p>
+      <w:pPr>
+        <w:ind w:firstLine="420"/>
+      </w:pPr>
+    </w:p>
+    <w:p>
+      <w:pPr>
+        <w:ind w:firstLine="420"/>
+      </w:pPr>
+    </w:p>
+    <w:p>
+      <w:pPr>
+        <w:ind w:firstLine="420"/>
+      </w:pPr>
+    </w:p>
+    <w:p>
+      <w:pPr>
+        <w:ind w:firstLine="420"/>
+      </w:pPr>
+    </w:p>
+    <w:p>
+      <w:pPr>
+        <w:ind w:firstLine="420"/>
+      </w:pPr>
+    </w:p>
+    <w:p>
+      <w:pPr>
+        <w:ind w:firstLine="420"/>
+      </w:pPr>
+    </w:p>
+    <w:p>
+      <w:pPr>
+        <w:ind w:firstLine="420"/>
+      </w:pPr>
+    </w:p>
+    <w:p>
+      <w:pPr>
+        <w:ind w:firstLine="420"/>
+      </w:pPr>
+      <w:r>
+        <w:rPr>
+          <w:noProof/>
+        </w:rPr>
+        <w:lastRenderedPageBreak/>
+        <w:drawing>
+          <wp:anchor distT="0" distB="0" distL="114300" distR="114300" simplePos="0" relativeHeight="251663360" behindDoc="0" locked="0" layoutInCell="1" allowOverlap="1" wp14:anchorId="7D8E7E0A" wp14:editId="07328906">
+            <wp:simplePos x="0" y="0"/>
+            <wp:positionH relativeFrom="column">
+              <wp:posOffset>625475</wp:posOffset>
+            </wp:positionH>
+            <wp:positionV relativeFrom="paragraph">
+              <wp:posOffset>69215</wp:posOffset>
+            </wp:positionV>
+            <wp:extent cx="4036695" cy="4631690"/>
+            <wp:effectExtent l="0" t="0" r="1905" b="0"/>
+            <wp:wrapTopAndBottom/>
+            <wp:docPr id="4" name="图片 4"/>
+            <wp:cNvGraphicFramePr>
+              <a:graphicFrameLocks xmlns:a="http://schemas.openxmlformats.org/drawingml/2006/main" noChangeAspect="1"/>
+            </wp:cNvGraphicFramePr>
+            <a:graphic xmlns:a="http://schemas.openxmlformats.org/drawingml/2006/main">
+              <a:graphicData uri="http://schemas.openxmlformats.org/drawingml/2006/picture">
+                <pic:pic xmlns:pic="http://schemas.openxmlformats.org/drawingml/2006/picture">
+                  <pic:nvPicPr>
+                    <pic:cNvPr id="1" name=""/>
+                    <pic:cNvPicPr/>
+                  </pic:nvPicPr>
+                  <pic:blipFill>
+                    <a:blip r:embed="rId12"/>
+                    <a:stretch>
+                      <a:fillRect/>
+                    </a:stretch>
+                  </pic:blipFill>
+                  <pic:spPr>
+                    <a:xfrm>
+                      <a:off x="0" y="0"/>
+                      <a:ext cx="4036695" cy="4631690"/>
+                    </a:xfrm>
+                    <a:prstGeom prst="rect">
+                      <a:avLst/>
+                    </a:prstGeom>
+                  </pic:spPr>
+                </pic:pic>
+              </a:graphicData>
+            </a:graphic>
+            <wp14:sizeRelH relativeFrom="margin">
+              <wp14:pctWidth>0</wp14:pctWidth>
+            </wp14:sizeRelH>
+            <wp14:sizeRelV relativeFrom="margin">
+              <wp14:pctHeight>0</wp14:pctHeight>
+            </wp14:sizeRelV>
+          </wp:anchor>
+        </w:drawing>
+      </w:r>
+    </w:p>
+    <w:p>
+      <w:pPr>
+        <w:ind w:firstLine="420"/>
+      </w:pPr>
+    </w:p>
+    <w:p>
+      <w:pPr>
+        <w:ind w:firstLine="420"/>
+      </w:pPr>
+    </w:p>
+    <w:p>
+      <w:pPr>
+        <w:ind w:firstLine="420"/>
+      </w:pPr>
+      <w:r>
+        <w:rPr>
+          <w:noProof/>
+        </w:rPr>
+        <w:lastRenderedPageBreak/>
+        <w:drawing>
+          <wp:anchor distT="0" distB="0" distL="114300" distR="114300" simplePos="0" relativeHeight="251665408" behindDoc="0" locked="0" layoutInCell="1" allowOverlap="1" wp14:anchorId="664C9FF2" wp14:editId="4CF85789">
+            <wp:simplePos x="0" y="0"/>
+            <wp:positionH relativeFrom="column">
+              <wp:posOffset>535940</wp:posOffset>
+            </wp:positionH>
+            <wp:positionV relativeFrom="paragraph">
+              <wp:posOffset>134620</wp:posOffset>
+            </wp:positionV>
+            <wp:extent cx="4246245" cy="4686300"/>
+            <wp:effectExtent l="0" t="0" r="1905" b="0"/>
+            <wp:wrapTopAndBottom/>
+            <wp:docPr id="5" name="图片 5"/>
+            <wp:cNvGraphicFramePr>
+              <a:graphicFrameLocks xmlns:a="http://schemas.openxmlformats.org/drawingml/2006/main" noChangeAspect="1"/>
+            </wp:cNvGraphicFramePr>
+            <a:graphic xmlns:a="http://schemas.openxmlformats.org/drawingml/2006/main">
+              <a:graphicData uri="http://schemas.openxmlformats.org/drawingml/2006/picture">
+                <pic:pic xmlns:pic="http://schemas.openxmlformats.org/drawingml/2006/picture">
+                  <pic:nvPicPr>
+                    <pic:cNvPr id="1" name=""/>
+                    <pic:cNvPicPr/>
+                  </pic:nvPicPr>
+                  <pic:blipFill>
+                    <a:blip r:embed="rId13"/>
+                    <a:stretch>
+                      <a:fillRect/>
+                    </a:stretch>
+                  </pic:blipFill>
+                  <pic:spPr>
+                    <a:xfrm>
+                      <a:off x="0" y="0"/>
+                      <a:ext cx="4246245" cy="4686300"/>
+                    </a:xfrm>
+                    <a:prstGeom prst="rect">
+                      <a:avLst/>
+                    </a:prstGeom>
+                  </pic:spPr>
+                </pic:pic>
+              </a:graphicData>
+            </a:graphic>
+            <wp14:sizeRelH relativeFrom="margin">
+              <wp14:pctWidth>0</wp14:pctWidth>
+            </wp14:sizeRelH>
+            <wp14:sizeRelV relativeFrom="margin">
+              <wp14:pctHeight>0</wp14:pctHeight>
+            </wp14:sizeRelV>
+          </wp:anchor>
+        </w:drawing>
+      </w:r>
     </w:p>
     <w:p>
       <w:pPr>
         <w:pStyle w:val="1"/>
-        <w:ind w:firstLine="420"/>
-      </w:pPr>
+        <w:ind w:firstLine="640"/>
+      </w:pPr>
+      <w:bookmarkStart w:id="5" w:name="_Toc67384612"/>
       <w:r>
         <w:rPr>
           <w:rFonts w:hint="eastAsia"/>
@@ -523,20 +3923,19 @@
         </w:rPr>
         <w:t>使用方法</w:t>
       </w:r>
+      <w:bookmarkEnd w:id="5"/>
     </w:p>
     <w:p>
       <w:pPr>
         <w:ind w:firstLine="420"/>
-        <w:rPr>
-          <w:rFonts w:hint="eastAsia"/>
-        </w:rPr>
       </w:pPr>
     </w:p>
     <w:p>
       <w:pPr>
         <w:pStyle w:val="1"/>
-        <w:ind w:firstLine="420"/>
-      </w:pPr>
+        <w:ind w:firstLine="640"/>
+      </w:pPr>
+      <w:bookmarkStart w:id="6" w:name="_Toc67384613"/>
       <w:r>
         <w:rPr>
           <w:rFonts w:hint="eastAsia"/>
@@ -544,11 +3943,13 @@
         <w:lastRenderedPageBreak/>
         <w:t>裸机实验</w:t>
       </w:r>
+      <w:bookmarkEnd w:id="6"/>
     </w:p>
     <w:p>
       <w:pPr>
         <w:pStyle w:val="2"/>
       </w:pPr>
+      <w:bookmarkStart w:id="7" w:name="_Toc67384614"/>
       <w:r>
         <w:rPr>
           <w:rFonts w:hint="eastAsia"/>
@@ -558,33 +3959,189 @@
       <w:r>
         <w:t>ED</w:t>
       </w:r>
+      <w:bookmarkEnd w:id="7"/>
+    </w:p>
+    <w:p>
+      <w:pPr>
+        <w:ind w:firstLine="420"/>
+      </w:pPr>
+      <w:r>
+        <w:rPr>
+          <w:rFonts w:hint="eastAsia"/>
+        </w:rPr>
+        <w:t>已完成</w:t>
+      </w:r>
+    </w:p>
+    <w:p>
+      <w:pPr>
+        <w:pStyle w:val="3"/>
+      </w:pPr>
+      <w:bookmarkStart w:id="8" w:name="_Toc67384615"/>
+      <w:r>
+        <w:rPr>
+          <w:rFonts w:hint="eastAsia"/>
+        </w:rPr>
+        <w:t>引脚分配</w:t>
+      </w:r>
+      <w:bookmarkEnd w:id="8"/>
+    </w:p>
+    <w:p>
+      <w:pPr>
+        <w:pStyle w:val="3"/>
+      </w:pPr>
+      <w:bookmarkStart w:id="9" w:name="_Toc67384616"/>
+      <w:r>
+        <w:rPr>
+          <w:rFonts w:hint="eastAsia"/>
+        </w:rPr>
+        <w:t>S</w:t>
+      </w:r>
+      <w:r>
+        <w:t>TM32CubeMX</w:t>
+      </w:r>
+      <w:r>
+        <w:rPr>
+          <w:rFonts w:hint="eastAsia"/>
+        </w:rPr>
+        <w:t>配置过程</w:t>
+      </w:r>
+      <w:bookmarkEnd w:id="9"/>
+    </w:p>
+    <w:p>
+      <w:pPr>
+        <w:ind w:firstLine="420"/>
+      </w:pPr>
     </w:p>
     <w:p>
       <w:pPr>
         <w:pStyle w:val="2"/>
       </w:pPr>
+      <w:bookmarkStart w:id="10" w:name="_Toc67384617"/>
       <w:r>
         <w:rPr>
           <w:rFonts w:hint="eastAsia"/>
         </w:rPr>
         <w:t>按键输入</w:t>
       </w:r>
+      <w:bookmarkEnd w:id="10"/>
     </w:p>
     <w:p>
       <w:pPr>
         <w:pStyle w:val="2"/>
       </w:pPr>
+      <w:bookmarkStart w:id="11" w:name="_Toc67384618"/>
       <w:r>
         <w:rPr>
           <w:rFonts w:hint="eastAsia"/>
         </w:rPr>
-        <w:t>外部终端</w:t>
-      </w:r>
+        <w:t>外部</w:t>
+      </w:r>
+      <w:r>
+        <w:rPr>
+          <w:rFonts w:hint="eastAsia"/>
+        </w:rPr>
+        <w:t>中断</w:t>
+      </w:r>
+      <w:bookmarkEnd w:id="11"/>
+    </w:p>
+    <w:p>
+      <w:pPr>
+        <w:ind w:firstLine="420"/>
+      </w:pPr>
+      <w:r>
+        <w:rPr>
+          <w:rFonts w:hint="eastAsia"/>
+        </w:rPr>
+        <w:t>已完成</w:t>
+      </w:r>
+    </w:p>
+    <w:p>
+      <w:pPr>
+        <w:pStyle w:val="3"/>
+      </w:pPr>
+      <w:bookmarkStart w:id="12" w:name="_Toc67384619"/>
+      <w:r>
+        <w:rPr>
+          <w:rFonts w:hint="eastAsia"/>
+        </w:rPr>
+        <w:t>引脚分配</w:t>
+      </w:r>
+      <w:bookmarkEnd w:id="12"/>
+    </w:p>
+    <w:p>
+      <w:pPr>
+        <w:ind w:firstLine="420"/>
+      </w:pPr>
+    </w:p>
+    <w:p>
+      <w:pPr>
+        <w:pStyle w:val="3"/>
+      </w:pPr>
+      <w:bookmarkStart w:id="13" w:name="_Toc67384620"/>
+      <w:r>
+        <w:rPr>
+          <w:rFonts w:hint="eastAsia"/>
+        </w:rPr>
+        <w:t>中断分析</w:t>
+      </w:r>
+      <w:bookmarkEnd w:id="13"/>
+    </w:p>
+    <w:p>
+      <w:pPr>
+        <w:ind w:firstLine="420"/>
+      </w:pPr>
+    </w:p>
+    <w:p>
+      <w:pPr>
+        <w:pStyle w:val="3"/>
+      </w:pPr>
+      <w:bookmarkStart w:id="14" w:name="_Toc67384621"/>
+      <w:r>
+        <w:rPr>
+          <w:rFonts w:hint="eastAsia"/>
+        </w:rPr>
+        <w:t>S</w:t>
+      </w:r>
+      <w:r>
+        <w:t>TM32CubeMX</w:t>
+      </w:r>
+      <w:r>
+        <w:rPr>
+          <w:rFonts w:hint="eastAsia"/>
+        </w:rPr>
+        <w:t>配置过程</w:t>
+      </w:r>
+      <w:bookmarkEnd w:id="14"/>
+    </w:p>
+    <w:p>
+      <w:pPr>
+        <w:ind w:firstLine="420"/>
+      </w:pPr>
+    </w:p>
+    <w:p>
+      <w:pPr>
+        <w:pStyle w:val="3"/>
+      </w:pPr>
+      <w:r>
+        <w:rPr>
+          <w:rFonts w:hint="eastAsia"/>
+        </w:rPr>
+        <w:t>编写代码</w:t>
+      </w:r>
+    </w:p>
+    <w:p>
+      <w:pPr>
+        <w:ind w:firstLine="420"/>
+        <w:rPr>
+          <w:rFonts w:hint="eastAsia"/>
+        </w:rPr>
+      </w:pPr>
     </w:p>
     <w:p>
       <w:pPr>
         <w:pStyle w:val="2"/>
       </w:pPr>
+      <w:bookmarkStart w:id="15" w:name="_Toc67384622"/>
       <w:r>
         <w:rPr>
           <w:rFonts w:hint="eastAsia"/>
@@ -600,11 +4157,13 @@
       <w:r>
         <w:t>WDG</w:t>
       </w:r>
+      <w:bookmarkEnd w:id="15"/>
     </w:p>
     <w:p>
       <w:pPr>
         <w:pStyle w:val="2"/>
       </w:pPr>
+      <w:bookmarkStart w:id="16" w:name="_Toc67384623"/>
       <w:r>
         <w:rPr>
           <w:rFonts w:hint="eastAsia"/>
@@ -620,22 +4179,106 @@
       <w:r>
         <w:t>WDG</w:t>
       </w:r>
+      <w:bookmarkEnd w:id="16"/>
     </w:p>
     <w:p>
       <w:pPr>
         <w:pStyle w:val="2"/>
       </w:pPr>
+      <w:bookmarkStart w:id="17" w:name="_Toc67384624"/>
       <w:r>
         <w:rPr>
           <w:rFonts w:hint="eastAsia"/>
         </w:rPr>
         <w:t>定时器中断</w:t>
       </w:r>
+      <w:bookmarkEnd w:id="17"/>
+    </w:p>
+    <w:p>
+      <w:pPr>
+        <w:ind w:firstLine="420"/>
+      </w:pPr>
+      <w:r>
+        <w:rPr>
+          <w:rFonts w:hint="eastAsia"/>
+        </w:rPr>
+        <w:t>已完成</w:t>
+      </w:r>
+    </w:p>
+    <w:p>
+      <w:pPr>
+        <w:pStyle w:val="3"/>
+      </w:pPr>
+      <w:bookmarkStart w:id="18" w:name="_Toc67384625"/>
+      <w:r>
+        <w:rPr>
+          <w:rFonts w:hint="eastAsia"/>
+        </w:rPr>
+        <w:t>定时器</w:t>
+      </w:r>
+      <w:r>
+        <w:rPr>
+          <w:rFonts w:hint="eastAsia"/>
+        </w:rPr>
+        <w:t>时钟配置</w:t>
+      </w:r>
+      <w:bookmarkEnd w:id="18"/>
+    </w:p>
+    <w:p>
+      <w:pPr>
+        <w:ind w:firstLine="420"/>
+      </w:pPr>
+    </w:p>
+    <w:p>
+      <w:pPr>
+        <w:pStyle w:val="3"/>
+      </w:pPr>
+      <w:bookmarkStart w:id="19" w:name="_Toc67384626"/>
+      <w:r>
+        <w:rPr>
+          <w:rFonts w:hint="eastAsia"/>
+        </w:rPr>
+        <w:t>定时器计算</w:t>
+      </w:r>
+      <w:bookmarkEnd w:id="19"/>
+    </w:p>
+    <w:p>
+      <w:pPr>
+        <w:ind w:firstLine="420"/>
+      </w:pPr>
+    </w:p>
+    <w:p>
+      <w:pPr>
+        <w:pStyle w:val="3"/>
+      </w:pPr>
+      <w:bookmarkStart w:id="20" w:name="_Toc67384627"/>
+      <w:r>
+        <w:rPr>
+          <w:rFonts w:hint="eastAsia"/>
+        </w:rPr>
+        <w:t>S</w:t>
+      </w:r>
+      <w:r>
+        <w:t>TM32CubeMX</w:t>
+      </w:r>
+      <w:r>
+        <w:rPr>
+          <w:rFonts w:hint="eastAsia"/>
+        </w:rPr>
+        <w:t>配置过程</w:t>
+      </w:r>
+      <w:bookmarkEnd w:id="20"/>
+    </w:p>
+    <w:p>
+      <w:pPr>
+        <w:ind w:firstLine="420"/>
+      </w:pPr>
     </w:p>
     <w:p>
       <w:pPr>
         <w:pStyle w:val="2"/>
       </w:pPr>
+      <w:bookmarkStart w:id="21" w:name="_Toc67384628"/>
       <w:r>
         <w:rPr>
           <w:rFonts w:hint="eastAsia"/>
@@ -651,22 +4294,26 @@
         </w:rPr>
         <w:t>输出</w:t>
       </w:r>
+      <w:bookmarkEnd w:id="21"/>
     </w:p>
     <w:p>
       <w:pPr>
         <w:pStyle w:val="2"/>
       </w:pPr>
+      <w:bookmarkStart w:id="22" w:name="_Toc67384629"/>
       <w:r>
         <w:rPr>
           <w:rFonts w:hint="eastAsia"/>
         </w:rPr>
         <w:t>输入捕获</w:t>
       </w:r>
+      <w:bookmarkEnd w:id="22"/>
     </w:p>
     <w:p>
       <w:pPr>
         <w:pStyle w:val="2"/>
       </w:pPr>
+      <w:bookmarkStart w:id="23" w:name="_Toc67384630"/>
       <w:r>
         <w:rPr>
           <w:rFonts w:hint="eastAsia"/>
@@ -676,11 +4323,13 @@
       <w:r>
         <w:t>PU</w:t>
       </w:r>
+      <w:bookmarkEnd w:id="23"/>
     </w:p>
     <w:p>
       <w:pPr>
         <w:pStyle w:val="2"/>
       </w:pPr>
+      <w:bookmarkStart w:id="24" w:name="_Toc67384631"/>
       <w:r>
         <w:rPr>
           <w:rFonts w:hint="eastAsia"/>
@@ -690,11 +4339,46 @@
       <w:r>
         <w:t>DRAM</w:t>
       </w:r>
+      <w:bookmarkEnd w:id="24"/>
+    </w:p>
+    <w:p>
+      <w:pPr>
+        <w:ind w:firstLine="420"/>
+      </w:pPr>
+    </w:p>
+    <w:p>
+      <w:pPr>
+        <w:pStyle w:val="3"/>
+      </w:pPr>
+      <w:bookmarkStart w:id="25" w:name="_Toc67384632"/>
+      <w:r>
+        <w:rPr>
+          <w:rFonts w:hint="eastAsia"/>
+        </w:rPr>
+        <w:lastRenderedPageBreak/>
+        <w:t>S</w:t>
+      </w:r>
+      <w:r>
+        <w:t>TM32CubeMX</w:t>
+      </w:r>
+      <w:r>
+        <w:rPr>
+          <w:rFonts w:hint="eastAsia"/>
+        </w:rPr>
+        <w:t>配置过程</w:t>
+      </w:r>
+      <w:bookmarkEnd w:id="25"/>
+    </w:p>
+    <w:p>
+      <w:pPr>
+        <w:ind w:firstLine="420"/>
+      </w:pPr>
     </w:p>
     <w:p>
       <w:pPr>
         <w:pStyle w:val="2"/>
       </w:pPr>
+      <w:bookmarkStart w:id="26" w:name="_Toc67384633"/>
       <w:r>
         <w:rPr>
           <w:rFonts w:hint="eastAsia"/>
@@ -704,11 +4388,13 @@
       <w:r>
         <w:t>SMART</w:t>
       </w:r>
+      <w:bookmarkEnd w:id="26"/>
     </w:p>
     <w:p>
       <w:pPr>
         <w:pStyle w:val="2"/>
       </w:pPr>
+      <w:bookmarkStart w:id="27" w:name="_Toc67384634"/>
       <w:r>
         <w:rPr>
           <w:rFonts w:hint="eastAsia"/>
@@ -718,11 +4404,13 @@
       <w:r>
         <w:t>TC</w:t>
       </w:r>
+      <w:bookmarkEnd w:id="27"/>
     </w:p>
     <w:p>
       <w:pPr>
         <w:pStyle w:val="2"/>
       </w:pPr>
+      <w:bookmarkStart w:id="28" w:name="_Toc67384635"/>
       <w:r>
         <w:rPr>
           <w:rFonts w:hint="eastAsia"/>
@@ -732,22 +4420,26 @@
       <w:r>
         <w:t>DC</w:t>
       </w:r>
+      <w:bookmarkEnd w:id="28"/>
     </w:p>
     <w:p>
       <w:pPr>
         <w:pStyle w:val="2"/>
       </w:pPr>
+      <w:bookmarkStart w:id="29" w:name="_Toc67384636"/>
       <w:r>
         <w:rPr>
           <w:rFonts w:hint="eastAsia"/>
         </w:rPr>
         <w:t>内部温度传感器</w:t>
       </w:r>
+      <w:bookmarkEnd w:id="29"/>
     </w:p>
     <w:p>
       <w:pPr>
         <w:pStyle w:val="2"/>
       </w:pPr>
+      <w:bookmarkStart w:id="30" w:name="_Toc67384637"/>
       <w:r>
         <w:rPr>
           <w:rFonts w:hint="eastAsia"/>
@@ -757,11 +4449,13 @@
       <w:r>
         <w:t>MA</w:t>
       </w:r>
+      <w:bookmarkEnd w:id="30"/>
     </w:p>
     <w:p>
       <w:pPr>
         <w:pStyle w:val="2"/>
       </w:pPr>
+      <w:bookmarkStart w:id="31" w:name="_Toc67384638"/>
       <w:r>
         <w:rPr>
           <w:rFonts w:hint="eastAsia"/>
@@ -771,11 +4465,13 @@
       <w:r>
         <w:t>IC</w:t>
       </w:r>
+      <w:bookmarkEnd w:id="31"/>
     </w:p>
     <w:p>
       <w:pPr>
         <w:pStyle w:val="2"/>
       </w:pPr>
+      <w:bookmarkStart w:id="32" w:name="_Toc67384639"/>
       <w:r>
         <w:rPr>
           <w:rFonts w:hint="eastAsia"/>
@@ -785,11 +4481,13 @@
       <w:r>
         <w:t>SPI</w:t>
       </w:r>
+      <w:bookmarkEnd w:id="32"/>
     </w:p>
     <w:p>
       <w:pPr>
         <w:pStyle w:val="2"/>
       </w:pPr>
+      <w:bookmarkStart w:id="33" w:name="_Toc67384640"/>
       <w:r>
         <w:rPr>
           <w:rFonts w:hint="eastAsia"/>
@@ -799,11 +4497,13 @@
       <w:r>
         <w:t>AN</w:t>
       </w:r>
+      <w:bookmarkEnd w:id="33"/>
     </w:p>
     <w:p>
       <w:pPr>
         <w:pStyle w:val="2"/>
       </w:pPr>
+      <w:bookmarkStart w:id="34" w:name="_Toc67384641"/>
       <w:r>
         <w:rPr>
           <w:rFonts w:hint="eastAsia"/>
@@ -813,11 +4513,13 @@
       <w:r>
         <w:t>S18B20</w:t>
       </w:r>
+      <w:bookmarkEnd w:id="34"/>
     </w:p>
     <w:p>
       <w:pPr>
         <w:pStyle w:val="2"/>
       </w:pPr>
+      <w:bookmarkStart w:id="35" w:name="_Toc67384642"/>
       <w:r>
         <w:rPr>
           <w:rFonts w:hint="eastAsia"/>
@@ -827,22 +4529,26 @@
       <w:r>
         <w:t>PU9250</w:t>
       </w:r>
+      <w:bookmarkEnd w:id="35"/>
     </w:p>
     <w:p>
       <w:pPr>
         <w:pStyle w:val="2"/>
       </w:pPr>
+      <w:bookmarkStart w:id="36" w:name="_Toc67384643"/>
       <w:r>
         <w:rPr>
           <w:rFonts w:hint="eastAsia"/>
         </w:rPr>
         <w:t>内存管理</w:t>
       </w:r>
+      <w:bookmarkEnd w:id="36"/>
     </w:p>
     <w:p>
       <w:pPr>
         <w:pStyle w:val="2"/>
       </w:pPr>
+      <w:bookmarkStart w:id="37" w:name="_Toc67384644"/>
       <w:r>
         <w:rPr>
           <w:rFonts w:hint="eastAsia"/>
@@ -858,11 +4564,13 @@
         </w:rPr>
         <w:t>卡</w:t>
       </w:r>
+      <w:bookmarkEnd w:id="37"/>
     </w:p>
     <w:p>
       <w:pPr>
         <w:pStyle w:val="2"/>
       </w:pPr>
+      <w:bookmarkStart w:id="38" w:name="_Toc67384645"/>
       <w:r>
         <w:rPr>
           <w:rFonts w:hint="eastAsia"/>
@@ -872,11 +4580,13 @@
       <w:r>
         <w:t>AND FLASH</w:t>
       </w:r>
+      <w:bookmarkEnd w:id="38"/>
     </w:p>
     <w:p>
       <w:pPr>
         <w:pStyle w:val="2"/>
       </w:pPr>
+      <w:bookmarkStart w:id="39" w:name="_Toc67384646"/>
       <w:r>
         <w:rPr>
           <w:rFonts w:hint="eastAsia"/>
@@ -886,11 +4596,13 @@
       <w:r>
         <w:t>ATFS</w:t>
       </w:r>
+      <w:bookmarkEnd w:id="39"/>
     </w:p>
     <w:p>
       <w:pPr>
         <w:pStyle w:val="2"/>
       </w:pPr>
+      <w:bookmarkStart w:id="40" w:name="_Toc67384647"/>
       <w:r>
         <w:rPr>
           <w:rFonts w:hint="eastAsia"/>
@@ -906,11 +4618,13 @@
         </w:rPr>
         <w:t>读卡器</w:t>
       </w:r>
+      <w:bookmarkEnd w:id="40"/>
     </w:p>
     <w:p>
       <w:pPr>
         <w:pStyle w:val="2"/>
       </w:pPr>
+      <w:bookmarkStart w:id="41" w:name="_Toc67384648"/>
       <w:r>
         <w:rPr>
           <w:rFonts w:hint="eastAsia"/>
@@ -926,11 +4640,13 @@
         </w:rPr>
         <w:t>虚拟串口</w:t>
       </w:r>
+      <w:bookmarkEnd w:id="41"/>
     </w:p>
     <w:p>
       <w:pPr>
         <w:pStyle w:val="2"/>
       </w:pPr>
+      <w:bookmarkStart w:id="42" w:name="_Toc67384649"/>
       <w:r>
         <w:rPr>
           <w:rFonts w:hint="eastAsia"/>
@@ -946,45 +4662,21 @@
         </w:rPr>
         <w:t>盘</w:t>
       </w:r>
+      <w:bookmarkEnd w:id="42"/>
     </w:p>
     <w:p>
       <w:pPr>
         <w:ind w:firstLine="420"/>
-        <w:rPr>
-          <w:rFonts w:hint="eastAsia"/>
-        </w:rPr>
-      </w:pPr>
-    </w:p>
-    <w:p>
-      <w:pPr>
-        <w:pStyle w:val="1"/>
-        <w:ind w:firstLineChars="0" w:firstLine="0"/>
-      </w:pPr>
-      <w:proofErr w:type="spellStart"/>
-      <w:r>
-        <w:rPr>
-          <w:rFonts w:hint="eastAsia"/>
-        </w:rPr>
-        <w:lastRenderedPageBreak/>
-        <w:t>Free</w:t>
-      </w:r>
-      <w:r>
-        <w:t>RTOS</w:t>
-      </w:r>
-      <w:proofErr w:type="spellEnd"/>
-      <w:r>
-        <w:rPr>
-          <w:rFonts w:hint="eastAsia"/>
-        </w:rPr>
-        <w:t>实验</w:t>
-      </w:r>
+      </w:pPr>
     </w:p>
     <w:p>
       <w:pPr>
         <w:ind w:firstLine="420"/>
-        <w:rPr>
-          <w:rFonts w:hint="eastAsia"/>
-        </w:rPr>
+      </w:pPr>
+    </w:p>
+    <w:p>
+      <w:pPr>
+        <w:ind w:firstLine="420"/>
       </w:pPr>
     </w:p>
     <w:p>
@@ -993,12 +4685,12 @@
       </w:pPr>
     </w:p>
     <w:sectPr>
-      <w:headerReference w:type="even" r:id="rId10"/>
-      <w:headerReference w:type="default" r:id="rId11"/>
-      <w:footerReference w:type="even" r:id="rId12"/>
-      <w:footerReference w:type="default" r:id="rId13"/>
-      <w:headerReference w:type="first" r:id="rId14"/>
-      <w:footerReference w:type="first" r:id="rId15"/>
+      <w:headerReference w:type="even" r:id="rId14"/>
+      <w:headerReference w:type="default" r:id="rId15"/>
+      <w:footerReference w:type="even" r:id="rId16"/>
+      <w:footerReference w:type="default" r:id="rId17"/>
+      <w:headerReference w:type="first" r:id="rId18"/>
+      <w:footerReference w:type="first" r:id="rId19"/>
       <w:pgSz w:w="11906" w:h="16838"/>
       <w:pgMar w:top="1440" w:right="1800" w:bottom="1440" w:left="1800" w:header="850" w:footer="850" w:gutter="0"/>
       <w:cols w:space="708"/>
@@ -2260,6 +5952,7 @@
   <w:style w:type="paragraph" w:styleId="3">
     <w:name w:val="heading 3"/>
     <w:next w:val="a1"/>
+    <w:link w:val="30"/>
     <w:autoRedefine/>
     <w:qFormat/>
     <w:rsid w:val="00077903"/>
@@ -3219,6 +6912,18 @@
       <w:shd w:val="clear" w:color="auto" w:fill="E1DFDD"/>
     </w:rPr>
   </w:style>
+  <w:style w:type="character" w:customStyle="1" w:styleId="30">
+    <w:name w:val="标题 3 字符"/>
+    <w:basedOn w:val="a2"/>
+    <w:link w:val="3"/>
+    <w:rsid w:val="00215EB8"/>
+    <w:rPr>
+      <w:rFonts w:ascii="Microsoft YaHei UI" w:eastAsia="黑体" w:hAnsi="Microsoft YaHei UI" w:cs="Microsoft YaHei UI"/>
+      <w:bCs/>
+      <w:sz w:val="28"/>
+      <w:szCs w:val="26"/>
+    </w:rPr>
+  </w:style>
 </w:styles>
 </file>
 

</xml_diff>